<commit_message>
phase 2 major changes
Increased algorithm efficiency,
added creature material changed based on speed stat, as well as food eaten stat displayed via a UI text element above each creature.
</commit_message>
<xml_diff>
--- a/Evolution Simulator documentation.docx
+++ b/Evolution Simulator documentation.docx
@@ -79,7 +79,17 @@
     <w:p/>
     <w:p/>
     <w:p>
-      <w:r>
+      <w:pPr>
+        <w:rPr>
+          <w:sz w:val="28"/>
+          <w:szCs w:val="28"/>
+        </w:rPr>
+      </w:pPr>
+      <w:r>
+        <w:rPr>
+          <w:sz w:val="28"/>
+          <w:szCs w:val="28"/>
+        </w:rPr>
         <w:t>Analysis</w:t>
       </w:r>
     </w:p>
@@ -96,15 +106,7 @@
     </w:p>
     <w:p>
       <w:r>
-        <w:t xml:space="preserve">This is for </w:t>
-      </w:r>
-      <w:proofErr w:type="gramStart"/>
-      <w:r>
-        <w:t>a number of</w:t>
-      </w:r>
-      <w:proofErr w:type="gramEnd"/>
-      <w:r>
-        <w:t xml:space="preserve"> reasons:</w:t>
+        <w:t>This is for a number of reasons:</w:t>
       </w:r>
     </w:p>
     <w:p>
@@ -182,22 +184,32 @@
         <w:t>evolution and</w:t>
       </w:r>
       <w:r>
-        <w:t xml:space="preserve"> can </w:t>
-      </w:r>
-      <w:proofErr w:type="gramStart"/>
-      <w:r>
-        <w:t>actually show</w:t>
-      </w:r>
-      <w:proofErr w:type="gramEnd"/>
-      <w:r>
-        <w:t xml:space="preserve"> how all the different factors can have an effect on the outcome.</w:t>
-      </w:r>
-    </w:p>
-    <w:p/>
-    <w:p>
-      <w:r>
+        <w:t xml:space="preserve"> can actually show how all the different factors can have an effect on the outcome.</w:t>
+      </w:r>
+    </w:p>
+    <w:p/>
+    <w:p>
+      <w:pPr>
+        <w:rPr>
+          <w:sz w:val="28"/>
+          <w:szCs w:val="28"/>
+        </w:rPr>
+      </w:pPr>
+      <w:r>
+        <w:rPr>
+          <w:sz w:val="28"/>
+          <w:szCs w:val="28"/>
+        </w:rPr>
         <w:t>Stakeholders</w:t>
       </w:r>
+    </w:p>
+    <w:p>
+      <w:pPr>
+        <w:rPr>
+          <w:sz w:val="28"/>
+          <w:szCs w:val="28"/>
+        </w:rPr>
+      </w:pPr>
     </w:p>
     <w:p>
       <w:r>
@@ -273,11 +285,7 @@
         <w:t>, which requires a higher level of understanding than GCSE, and therefore students need to be very comfortable with the fundamentals of evolution, and a visual/audible approach is proven to be more engaging than reading from a textbook.</w:t>
       </w:r>
       <w:r>
-        <w:t xml:space="preserve"> Mrs Duffield will be able to use my solution as it will provide a visual approach to teaching evolutions fundamentals, and students of hers will </w:t>
-      </w:r>
-      <w:r>
-        <w:lastRenderedPageBreak/>
-        <w:t>be able to see how the effects of different attributes being changed can impact evolution.</w:t>
+        <w:t xml:space="preserve"> Mrs Duffield will be able to use my solution as it will provide a visual approach to teaching evolutions fundamentals, and students of hers will be able to see how the effects of different attributes being changed can impact evolution.</w:t>
       </w:r>
     </w:p>
     <w:p>
@@ -311,14 +319,36 @@
     <w:p/>
     <w:p/>
     <w:p/>
-    <w:p/>
-    <w:p>
-      <w:r>
+    <w:p>
+      <w:pPr>
+        <w:rPr>
+          <w:sz w:val="28"/>
+          <w:szCs w:val="28"/>
+        </w:rPr>
+      </w:pPr>
+      <w:r>
+        <w:rPr>
+          <w:sz w:val="28"/>
+          <w:szCs w:val="28"/>
+        </w:rPr>
+        <w:lastRenderedPageBreak/>
         <w:t>Research</w:t>
       </w:r>
       <w:r>
+        <w:rPr>
+          <w:sz w:val="28"/>
+          <w:szCs w:val="28"/>
+        </w:rPr>
         <w:t>:</w:t>
       </w:r>
+    </w:p>
+    <w:p>
+      <w:pPr>
+        <w:rPr>
+          <w:sz w:val="28"/>
+          <w:szCs w:val="28"/>
+        </w:rPr>
+      </w:pPr>
     </w:p>
     <w:p>
       <w:r>
@@ -370,26 +400,9 @@
         <w:t xml:space="preserve">view </w:t>
       </w:r>
       <w:r>
-        <w:t xml:space="preserve">2D evolution simulator with some </w:t>
-      </w:r>
-      <w:proofErr w:type="gramStart"/>
-      <w:r>
-        <w:t>fairly complex</w:t>
-      </w:r>
-      <w:proofErr w:type="gramEnd"/>
-      <w:r>
-        <w:t xml:space="preserve"> mechanics, it makes good use of randomly generated creatures, however in terms of variation that is the extent of what it does. </w:t>
-      </w:r>
-      <w:proofErr w:type="gramStart"/>
-      <w:r>
-        <w:t>The end result</w:t>
-      </w:r>
-      <w:proofErr w:type="gramEnd"/>
-      <w:r>
-        <w:t xml:space="preserve"> is always the same creature (after a few ‘generations’) as the ‘survival condition’ is always the same, and there are no variables you can change yourself and there is almost nothing to interact with.</w:t>
-      </w:r>
-    </w:p>
-    <w:p/>
+        <w:t>2D evolution simulator with some fairly complex mechanics, it makes good use of randomly generated creatures, however in terms of variation that is the extent of what it does. The end result is always the same creature (after a few ‘generations’) as the ‘survival condition’ is always the same, and there are no variables you can change yourself and there is almost nothing to interact with.</w:t>
+      </w:r>
+    </w:p>
     <w:p/>
     <w:p>
       <w:pPr>
@@ -945,15 +958,7 @@
     </w:p>
     <w:p>
       <w:r>
-        <w:t xml:space="preserve">There was no information available on the best creature of each generation, other than how far it got from the finish line. It did not show any genetic stats or physical attributes that it had, which is not useful for teaching evolution due to physical attributes being very important in determining </w:t>
-      </w:r>
-      <w:proofErr w:type="gramStart"/>
-      <w:r>
-        <w:t>whether or not</w:t>
-      </w:r>
-      <w:proofErr w:type="gramEnd"/>
-      <w:r>
-        <w:t xml:space="preserve"> something would survive. There was also no ‘survive’ conditions other than the initial one, which does not accurately reflect the real world.</w:t>
+        <w:t>There was no information available on the best creature of each generation, other than how far it got from the finish line. It did not show any genetic stats or physical attributes that it had, which is not useful for teaching evolution due to physical attributes being very important in determining whether or not something would survive. There was also no ‘survive’ conditions other than the initial one, which does not accurately reflect the real world.</w:t>
       </w:r>
     </w:p>
     <w:p>
@@ -961,32 +966,32 @@
         <w:t>The thing I liked about this solution was the idea of including graphs to help the user see how much change has occurred over time, although I would like to make use of them in a simpler manner, with labelled axis.</w:t>
       </w:r>
       <w:r>
-        <w:t xml:space="preserve"> I believe a </w:t>
-      </w:r>
-      <w:proofErr w:type="gramStart"/>
-      <w:r>
-        <w:t>top down</w:t>
-      </w:r>
-      <w:proofErr w:type="gramEnd"/>
-      <w:r>
-        <w:t xml:space="preserve"> approach would be a lot more suitable for showing the simulation in progress to the user, as it allows you to display every entity on the screen at once, as opposed to the previous solutions ‘1 at a time’ approach, which gets very boring to watch through when you have to go through 1000 members of each generation.</w:t>
-      </w:r>
-    </w:p>
-    <w:p/>
-    <w:p>
-      <w:proofErr w:type="gramStart"/>
-      <w:r>
-        <w:t>Other</w:t>
-      </w:r>
-      <w:proofErr w:type="gramEnd"/>
-      <w:r>
-        <w:t xml:space="preserve"> research that I have conducted:</w:t>
-      </w:r>
-    </w:p>
-    <w:p/>
-    <w:p>
-      <w:r>
-        <w:t xml:space="preserve">I sat in on a lower fifth (year 10) </w:t>
+        <w:t xml:space="preserve"> I believe a top down approach would be a lot more suitable for showing the simulation in progress to the user, as it allows you to display every entity on the screen at once, as opposed to the previous solutions ‘1 at a time’ approach, which gets very boring to watch through when you have to go through 1000 members of each generation.</w:t>
+      </w:r>
+    </w:p>
+    <w:p/>
+    <w:p>
+      <w:r>
+        <w:rPr>
+          <w:sz w:val="28"/>
+          <w:szCs w:val="28"/>
+        </w:rPr>
+        <w:t>Other research</w:t>
+      </w:r>
+      <w:r>
+        <w:t>:</w:t>
+      </w:r>
+    </w:p>
+    <w:p/>
+    <w:p>
+      <w:r>
+        <w:t xml:space="preserve">I </w:t>
+      </w:r>
+      <w:r>
+        <w:t xml:space="preserve">personally </w:t>
+      </w:r>
+      <w:r>
+        <w:t xml:space="preserve">sat in on a lower fifth (year 10) </w:t>
       </w:r>
       <w:r>
         <w:t>Brighton</w:t>
@@ -1001,25 +1006,13 @@
         <w:t xml:space="preserve">ollege </w:t>
       </w:r>
       <w:r>
-        <w:t xml:space="preserve">biology lesson in which evolution was being taught, and after the lesson I asked a few of the students about how they felt about the lesson and how involved they felt. Many of the students that I </w:t>
-      </w:r>
-      <w:r>
-        <w:lastRenderedPageBreak/>
-        <w:t>asked said that they did not feel very involved in the lesson and as a result they paid slightly less attention. I then asked them how they would make changes to the way evolution is taught, and the vast majority mentioned that if there was an interactive experience included with the lesson, they would be a lot more likely to pay attention and to retain the knowledge they picked up in the lesson.</w:t>
-      </w:r>
-    </w:p>
-    <w:p/>
-    <w:p>
-      <w:r>
-        <w:t xml:space="preserve">I </w:t>
-      </w:r>
-      <w:proofErr w:type="gramStart"/>
-      <w:r>
-        <w:t>looked into</w:t>
-      </w:r>
-      <w:proofErr w:type="gramEnd"/>
-      <w:r>
-        <w:t xml:space="preserve"> how students are actually taught about evolution, and the textbook resources, while informative, display information in a boring manner and do not provide many visual aids such as diagrams or images. There are no interactive resources that could be widely used, and Online resources did not prove to be very engaging and were all outdated.</w:t>
+        <w:t>biology lesson in which evolution was being taught, and after the lesson I asked a few of the students about how they felt about the lesson and how involved they felt. Many of the students that I asked said that they did not feel very involved in the lesson and as a result they paid slightly less attention. I then asked them how they would make changes to the way evolution is taught, and the vast majority mentioned that if there was an interactive experience included with the lesson, they would be a lot more likely to pay attention and to retain the knowledge they picked up in the lesson.</w:t>
+      </w:r>
+    </w:p>
+    <w:p/>
+    <w:p>
+      <w:r>
+        <w:t>I looked into how students are actually taught about evolution, and the textbook resources, while informative, display information in a boring manner and do not provide many visual aids such as diagrams or images. There are no interactive resources that could be widely used, and Online resources did not prove to be very engaging and were all outdated.</w:t>
       </w:r>
     </w:p>
     <w:p/>
@@ -1383,7 +1376,6 @@
     </w:p>
     <w:p>
       <w:r>
-        <w:lastRenderedPageBreak/>
         <w:t>I conducted an interview with Lucinda (one of my stakeholders) so that I could find out her thoughts on how its taught to her in lessons. A summary of the things I learned in the interview are as follows:</w:t>
       </w:r>
     </w:p>
@@ -1416,15 +1408,7 @@
         </w:numPr>
       </w:pPr>
       <w:r>
-        <w:t xml:space="preserve">A good </w:t>
-      </w:r>
-      <w:proofErr w:type="gramStart"/>
-      <w:r>
-        <w:t>amount</w:t>
-      </w:r>
-      <w:proofErr w:type="gramEnd"/>
-      <w:r>
-        <w:t xml:space="preserve"> of students still are confused about certain evolutionary systems such as survival of the fittest.</w:t>
+        <w:t>A good amount of students still are confused about certain evolutionary systems such as survival of the fittest.</w:t>
       </w:r>
     </w:p>
     <w:p>
@@ -1436,15 +1420,7 @@
         </w:numPr>
       </w:pPr>
       <w:r>
-        <w:t xml:space="preserve">She would like to be able to see ‘evolution in action’ to help her grasp and understand what </w:t>
-      </w:r>
-      <w:proofErr w:type="gramStart"/>
-      <w:r>
-        <w:t>actually happens</w:t>
-      </w:r>
-      <w:proofErr w:type="gramEnd"/>
-      <w:r>
-        <w:t xml:space="preserve"> throughout the process itself.</w:t>
+        <w:t>She would like to be able to see ‘evolution in action’ to help her grasp and understand what actually happens throughout the process itself.</w:t>
       </w:r>
     </w:p>
     <w:p>
@@ -1472,24 +1448,31 @@
     <w:p/>
     <w:p/>
     <w:p>
-      <w:r>
+      <w:pPr>
+        <w:rPr>
+          <w:sz w:val="28"/>
+          <w:szCs w:val="28"/>
+        </w:rPr>
+      </w:pPr>
+      <w:r>
+        <w:rPr>
+          <w:sz w:val="28"/>
+          <w:szCs w:val="28"/>
+        </w:rPr>
+        <w:lastRenderedPageBreak/>
         <w:t>Requirements</w:t>
       </w:r>
       <w:r>
+        <w:rPr>
+          <w:sz w:val="28"/>
+          <w:szCs w:val="28"/>
+        </w:rPr>
         <w:t>.</w:t>
       </w:r>
     </w:p>
     <w:p>
       <w:r>
-        <w:t xml:space="preserve">The following table lists the features that need to be included in the solution. They are represented as user </w:t>
-      </w:r>
-      <w:proofErr w:type="gramStart"/>
-      <w:r>
-        <w:t>stories, and</w:t>
-      </w:r>
-      <w:proofErr w:type="gramEnd"/>
-      <w:r>
-        <w:t xml:space="preserve"> are not a definitive requirement but a possibility that should be investigated further.</w:t>
+        <w:t>The following table lists the features that need to be included in the solution. They are represented as user stories, and are not a definitive requirement but a possibility that should be investigated further.</w:t>
       </w:r>
     </w:p>
     <w:p/>
@@ -1572,15 +1555,7 @@
               <w:t>must</w:t>
             </w:r>
             <w:r>
-              <w:t xml:space="preserve"> be easy to </w:t>
-            </w:r>
-            <w:proofErr w:type="gramStart"/>
-            <w:r>
-              <w:t>use, and</w:t>
-            </w:r>
-            <w:proofErr w:type="gramEnd"/>
-            <w:r>
-              <w:t xml:space="preserve"> </w:t>
+              <w:t xml:space="preserve"> be easy to use, and </w:t>
             </w:r>
             <w:r>
               <w:t>have a simple tutorial or help button in case the user does not understand how to make the program function correctly.</w:t>
@@ -1978,11 +1953,7 @@
           </w:tcPr>
           <w:p>
             <w:r>
-              <w:t xml:space="preserve">As a student, I could be able to change different factors such as perhaps the </w:t>
-            </w:r>
-            <w:r>
-              <w:lastRenderedPageBreak/>
-              <w:t>environment to see what effect that has on the creatures evolution.</w:t>
+              <w:t>As a student, I could be able to change different factors such as perhaps the environment to see what effect that has on the creatures evolution.</w:t>
             </w:r>
           </w:p>
         </w:tc>
@@ -1992,12 +1963,7 @@
           </w:tcPr>
           <w:p>
             <w:r>
-              <w:lastRenderedPageBreak/>
-              <w:t xml:space="preserve">The program may allow the user to select or create an environment for the creatures to be placed in, to determine </w:t>
-            </w:r>
-            <w:r>
-              <w:lastRenderedPageBreak/>
-              <w:t>the effects that environment has on the creatures.</w:t>
+              <w:t>The program may allow the user to select or create an environment for the creatures to be placed in, to determine the effects that environment has on the creatures.</w:t>
             </w:r>
           </w:p>
         </w:tc>
@@ -2005,7 +1971,17 @@
     </w:tbl>
     <w:p/>
     <w:p>
-      <w:r>
+      <w:pPr>
+        <w:rPr>
+          <w:sz w:val="28"/>
+          <w:szCs w:val="28"/>
+        </w:rPr>
+      </w:pPr>
+      <w:r>
+        <w:rPr>
+          <w:sz w:val="28"/>
+          <w:szCs w:val="28"/>
+        </w:rPr>
         <w:t>Limitations</w:t>
       </w:r>
     </w:p>
@@ -2032,15 +2008,7 @@
         <w:t xml:space="preserve">a lot of computers not having enough power to be able to </w:t>
       </w:r>
       <w:r>
-        <w:t xml:space="preserve">use raytracing. Raytracing is a rendering method that produces very high quality, realistic lighting and shadows. Realistic lighting and shadows </w:t>
-      </w:r>
-      <w:proofErr w:type="gramStart"/>
-      <w:r>
-        <w:t>is</w:t>
-      </w:r>
-      <w:proofErr w:type="gramEnd"/>
-      <w:r>
-        <w:t xml:space="preserve"> not a requirement </w:t>
+        <w:t xml:space="preserve">use raytracing. Raytracing is a rendering method that produces very high quality, realistic lighting and shadows. Realistic lighting and shadows is not a requirement </w:t>
       </w:r>
       <w:r>
         <w:t>for the program and is not mentioned in any user stories, so it will be abstracted from the program and instead basic lighting will be used.</w:t>
@@ -2067,13 +2035,7 @@
         <w:t xml:space="preserve"> privacy issues for the students</w:t>
       </w:r>
       <w:r>
-        <w:t>. Despite this, one</w:t>
-      </w:r>
-      <w:r>
-        <w:t xml:space="preserve"> of the common risks of using computers in classrooms is that it becomes very easy for the students to get distracted</w:t>
-      </w:r>
-      <w:r>
-        <w:t xml:space="preserve"> without the teachers knowledge. The teacher will have to navigate this issue via their own me</w:t>
+        <w:t>. Despite this, one of the common risks of using computers in classrooms is that it becomes very easy for the students to get distracted without the teachers knowledge. The teacher will have to navigate this issue via their own me</w:t>
       </w:r>
       <w:r>
         <w:t>ans.</w:t>
@@ -2103,7 +2065,17 @@
       </w:pPr>
     </w:p>
     <w:p>
-      <w:r>
+      <w:pPr>
+        <w:rPr>
+          <w:sz w:val="28"/>
+          <w:szCs w:val="28"/>
+        </w:rPr>
+      </w:pPr>
+      <w:r>
+        <w:rPr>
+          <w:sz w:val="28"/>
+          <w:szCs w:val="28"/>
+        </w:rPr>
         <w:t xml:space="preserve">Hardware and software requirements: </w:t>
       </w:r>
     </w:p>
@@ -2639,6 +2611,7 @@
           </w:tcPr>
           <w:p>
             <w:r>
+              <w:lastRenderedPageBreak/>
               <w:t>OS:</w:t>
             </w:r>
           </w:p>
@@ -2683,27 +2656,7 @@
     <w:p/>
     <w:p>
       <w:r>
-        <w:t xml:space="preserve">Both of the school desktop and the schools recommended laptop of choice for both students and teachers satisfy the above </w:t>
-      </w:r>
-      <w:proofErr w:type="gramStart"/>
-      <w:r>
-        <w:t>requirements, and</w:t>
-      </w:r>
-      <w:proofErr w:type="gramEnd"/>
-      <w:r>
-        <w:t xml:space="preserve"> are suitable to </w:t>
-      </w:r>
-      <w:r>
-        <w:lastRenderedPageBreak/>
-        <w:t xml:space="preserve">run both unity and PyGame on. MacBooks bought after 2011 are also </w:t>
-      </w:r>
-      <w:proofErr w:type="gramStart"/>
-      <w:r>
-        <w:t>appropriate, and</w:t>
-      </w:r>
-      <w:proofErr w:type="gramEnd"/>
-      <w:r>
-        <w:t xml:space="preserve"> </w:t>
+        <w:t xml:space="preserve">Both of the school desktop and the schools recommended laptop of choice for both students and teachers satisfy the above requirements, and are suitable to run both unity and PyGame on. MacBooks bought after 2011 are also appropriate, and </w:t>
       </w:r>
       <w:r>
         <w:t>are also widely used by the students at Brighton College.</w:t>
@@ -2740,19 +2693,19 @@
         <w:t xml:space="preserve">chart design to break the main solution down, into small, computable problems. The reasoning for this is so that I can </w:t>
       </w:r>
       <w:r>
-        <w:t>code each part independently, allowing me to be able to finally combine all the finished parts of code into one, so that I can get each feature/function working to its fullest before starting another one.</w:t>
-      </w:r>
-      <w:r>
-        <w:t xml:space="preserve"> This will also aid with the construction of different classes, </w:t>
-      </w:r>
-      <w:proofErr w:type="spellStart"/>
-      <w:r>
-        <w:lastRenderedPageBreak/>
-        <w:t>gameObjects</w:t>
-      </w:r>
-      <w:proofErr w:type="spellEnd"/>
-      <w:r>
-        <w:t xml:space="preserve"> (within Unity), scripts, and </w:t>
+        <w:t xml:space="preserve">solve each problem by coding it </w:t>
+      </w:r>
+      <w:r>
+        <w:t>independently, allowing me to</w:t>
+      </w:r>
+      <w:r>
+        <w:t xml:space="preserve"> finally</w:t>
+      </w:r>
+      <w:r>
+        <w:t xml:space="preserve"> be able to combine all the finished parts of code into one, so that I can get each feature/function working to its fullest before starting another one.</w:t>
+      </w:r>
+      <w:r>
+        <w:t xml:space="preserve"> This will also aid with the construction of different classes, gameObjects (within Unity), scripts, and </w:t>
       </w:r>
       <w:r>
         <w:t>passing references between scripts.</w:t>
@@ -2816,23 +2769,424 @@
         <w:t>Justification of decomposition:</w:t>
       </w:r>
     </w:p>
-    <w:p/>
-    <w:p>
-      <w:r>
+    <w:p>
+      <w:r>
+        <w:t>I have chosen ‘update environment’ to be a key procedure that is called at the start of every new frame. This is because each frame can be used to signify time passing in the simulation. The update environment procedure will perform checks on the entities, namely to: see how much food has been consumed by each entity, to calculate energy used since the last frame and the distance travelled by each entity, update the timer left on each cycle (each round). All boxes that end with a question mark are problems that can be solved with simple logic statements within the code.</w:t>
+      </w:r>
+    </w:p>
+    <w:p/>
+    <w:p>
+      <w:r>
+        <w:lastRenderedPageBreak/>
+        <w:t>Another artefact I created to aide my coding process is a simple checklist that names and lists the steps I must have occur in the program, it can be seen below.</w:t>
+      </w:r>
+    </w:p>
+    <w:p>
+      <w:r>
+        <w:rPr>
+          <w:noProof/>
+        </w:rPr>
+        <mc:AlternateContent>
+          <mc:Choice Requires="wps">
+            <w:drawing>
+              <wp:anchor distT="0" distB="0" distL="114300" distR="114300" simplePos="0" relativeHeight="251713536" behindDoc="0" locked="0" layoutInCell="1" allowOverlap="1" wp14:anchorId="10847C09" wp14:editId="3B9F60CE">
+                <wp:simplePos x="0" y="0"/>
+                <wp:positionH relativeFrom="column">
+                  <wp:posOffset>-19050</wp:posOffset>
+                </wp:positionH>
+                <wp:positionV relativeFrom="paragraph">
+                  <wp:posOffset>123190</wp:posOffset>
+                </wp:positionV>
+                <wp:extent cx="5753100" cy="2419350"/>
+                <wp:effectExtent l="0" t="0" r="19050" b="19050"/>
+                <wp:wrapNone/>
+                <wp:docPr id="38" name="Rectangle 38"/>
+                <wp:cNvGraphicFramePr/>
+                <a:graphic xmlns:a="http://schemas.openxmlformats.org/drawingml/2006/main">
+                  <a:graphicData uri="http://schemas.microsoft.com/office/word/2010/wordprocessingShape">
+                    <wps:wsp>
+                      <wps:cNvSpPr/>
+                      <wps:spPr>
+                        <a:xfrm>
+                          <a:off x="0" y="0"/>
+                          <a:ext cx="5753100" cy="2419350"/>
+                        </a:xfrm>
+                        <a:prstGeom prst="rect">
+                          <a:avLst/>
+                        </a:prstGeom>
+                        <a:noFill/>
+                        <a:ln>
+                          <a:solidFill>
+                            <a:schemeClr val="tx1"/>
+                          </a:solidFill>
+                        </a:ln>
+                      </wps:spPr>
+                      <wps:style>
+                        <a:lnRef idx="2">
+                          <a:schemeClr val="accent1">
+                            <a:shade val="50000"/>
+                          </a:schemeClr>
+                        </a:lnRef>
+                        <a:fillRef idx="1">
+                          <a:schemeClr val="accent1"/>
+                        </a:fillRef>
+                        <a:effectRef idx="0">
+                          <a:schemeClr val="accent1"/>
+                        </a:effectRef>
+                        <a:fontRef idx="minor">
+                          <a:schemeClr val="lt1"/>
+                        </a:fontRef>
+                      </wps:style>
+                      <wps:bodyPr rot="0" spcFirstLastPara="0" vertOverflow="overflow" horzOverflow="overflow" vert="horz" wrap="square" lIns="91440" tIns="45720" rIns="91440" bIns="45720" numCol="1" spcCol="0" rtlCol="0" fromWordArt="0" anchor="ctr" anchorCtr="0" forceAA="0" compatLnSpc="1">
+                        <a:prstTxWarp prst="textNoShape">
+                          <a:avLst/>
+                        </a:prstTxWarp>
+                        <a:noAutofit/>
+                      </wps:bodyPr>
+                    </wps:wsp>
+                  </a:graphicData>
+                </a:graphic>
+              </wp:anchor>
+            </w:drawing>
+          </mc:Choice>
+          <mc:Fallback>
+            <w:pict>
+              <v:rect w14:anchorId="1B309276" id="Rectangle 38" o:spid="_x0000_s1026" style="position:absolute;margin-left:-1.5pt;margin-top:9.7pt;width:453pt;height:190.5pt;z-index:251713536;visibility:visible;mso-wrap-style:square;mso-wrap-distance-left:9pt;mso-wrap-distance-top:0;mso-wrap-distance-right:9pt;mso-wrap-distance-bottom:0;mso-position-horizontal:absolute;mso-position-horizontal-relative:text;mso-position-vertical:absolute;mso-position-vertical-relative:text;v-text-anchor:middle" o:gfxdata="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" filled="f" strokecolor="black [3213]" strokeweight="1pt"/>
+            </w:pict>
+          </mc:Fallback>
+        </mc:AlternateContent>
+      </w:r>
+    </w:p>
+    <w:p>
+      <w:pPr>
+        <w:numPr>
+          <w:ilvl w:val="0"/>
+          <w:numId w:val="2"/>
+        </w:numPr>
+        <w:textAlignment w:val="center"/>
+        <w:rPr>
+          <w:rFonts w:ascii="Calibri" w:eastAsia="Times New Roman" w:hAnsi="Calibri" w:cs="Calibri"/>
+          <w:sz w:val="22"/>
+          <w:szCs w:val="22"/>
+          <w:lang w:eastAsia="en-GB"/>
+        </w:rPr>
+      </w:pPr>
+      <w:r>
+        <w:rPr>
+          <w:rFonts w:ascii="Calibri" w:eastAsia="Times New Roman" w:hAnsi="Calibri" w:cs="Calibri"/>
+          <w:sz w:val="22"/>
+          <w:szCs w:val="22"/>
+          <w:lang w:eastAsia="en-GB"/>
+        </w:rPr>
+        <w:t>Application start.</w:t>
+      </w:r>
+    </w:p>
+    <w:p>
+      <w:pPr>
+        <w:numPr>
+          <w:ilvl w:val="0"/>
+          <w:numId w:val="2"/>
+        </w:numPr>
+        <w:textAlignment w:val="center"/>
+        <w:rPr>
+          <w:rFonts w:ascii="Calibri" w:eastAsia="Times New Roman" w:hAnsi="Calibri" w:cs="Calibri"/>
+          <w:sz w:val="22"/>
+          <w:szCs w:val="22"/>
+          <w:lang w:eastAsia="en-GB"/>
+        </w:rPr>
+      </w:pPr>
+      <w:r>
+        <w:rPr>
+          <w:rFonts w:ascii="Calibri" w:eastAsia="Times New Roman" w:hAnsi="Calibri" w:cs="Calibri"/>
+          <w:sz w:val="22"/>
+          <w:szCs w:val="22"/>
+          <w:lang w:eastAsia="en-GB"/>
+        </w:rPr>
+        <w:t>Round 0</w:t>
+      </w:r>
+      <w:r>
+        <w:rPr>
+          <w:rFonts w:ascii="Calibri" w:eastAsia="Times New Roman" w:hAnsi="Calibri" w:cs="Calibri"/>
+          <w:sz w:val="22"/>
+          <w:szCs w:val="22"/>
+          <w:lang w:eastAsia="en-GB"/>
+        </w:rPr>
+        <w:t xml:space="preserve"> begins.</w:t>
+      </w:r>
+    </w:p>
+    <w:p>
+      <w:pPr>
+        <w:numPr>
+          <w:ilvl w:val="0"/>
+          <w:numId w:val="2"/>
+        </w:numPr>
+        <w:textAlignment w:val="center"/>
+        <w:rPr>
+          <w:rFonts w:ascii="Calibri" w:eastAsia="Times New Roman" w:hAnsi="Calibri" w:cs="Calibri"/>
+          <w:sz w:val="22"/>
+          <w:szCs w:val="22"/>
+          <w:lang w:eastAsia="en-GB"/>
+        </w:rPr>
+      </w:pPr>
+      <w:r>
+        <w:rPr>
+          <w:rFonts w:ascii="Calibri" w:eastAsia="Times New Roman" w:hAnsi="Calibri" w:cs="Calibri"/>
+          <w:sz w:val="22"/>
+          <w:szCs w:val="22"/>
+          <w:lang w:eastAsia="en-GB"/>
+        </w:rPr>
+        <w:t>20 creatures are spawned in as generation 0, along the sides of the square.</w:t>
+      </w:r>
+    </w:p>
+    <w:p>
+      <w:pPr>
+        <w:numPr>
+          <w:ilvl w:val="0"/>
+          <w:numId w:val="2"/>
+        </w:numPr>
+        <w:textAlignment w:val="center"/>
+        <w:rPr>
+          <w:rFonts w:ascii="Calibri" w:eastAsia="Times New Roman" w:hAnsi="Calibri" w:cs="Calibri"/>
+          <w:sz w:val="22"/>
+          <w:szCs w:val="22"/>
+          <w:lang w:eastAsia="en-GB"/>
+        </w:rPr>
+      </w:pPr>
+      <w:r>
+        <w:rPr>
+          <w:rFonts w:ascii="Calibri" w:eastAsia="Times New Roman" w:hAnsi="Calibri" w:cs="Calibri"/>
+          <w:sz w:val="22"/>
+          <w:szCs w:val="22"/>
+          <w:lang w:eastAsia="en-GB"/>
+        </w:rPr>
+        <w:t xml:space="preserve">The same 20 creatures are given starter attributes </w:t>
+      </w:r>
+      <w:r>
+        <w:rPr>
+          <w:rFonts w:ascii="Calibri" w:eastAsia="Times New Roman" w:hAnsi="Calibri" w:cs="Calibri"/>
+          <w:sz w:val="22"/>
+          <w:szCs w:val="22"/>
+          <w:lang w:eastAsia="en-GB"/>
+        </w:rPr>
+        <w:t>at the specified base values.</w:t>
+      </w:r>
+    </w:p>
+    <w:p>
+      <w:pPr>
+        <w:numPr>
+          <w:ilvl w:val="0"/>
+          <w:numId w:val="2"/>
+        </w:numPr>
+        <w:textAlignment w:val="center"/>
+        <w:rPr>
+          <w:rFonts w:ascii="Calibri" w:eastAsia="Times New Roman" w:hAnsi="Calibri" w:cs="Calibri"/>
+          <w:sz w:val="22"/>
+          <w:szCs w:val="22"/>
+          <w:lang w:eastAsia="en-GB"/>
+        </w:rPr>
+      </w:pPr>
+      <w:r>
+        <w:rPr>
+          <w:rFonts w:ascii="Calibri" w:eastAsia="Times New Roman" w:hAnsi="Calibri" w:cs="Calibri"/>
+          <w:sz w:val="22"/>
+          <w:szCs w:val="22"/>
+          <w:lang w:eastAsia="en-GB"/>
+        </w:rPr>
+        <w:t>Round starts - creatures randomly move around and eat food in their view cone</w:t>
+      </w:r>
+    </w:p>
+    <w:p>
+      <w:pPr>
+        <w:numPr>
+          <w:ilvl w:val="0"/>
+          <w:numId w:val="2"/>
+        </w:numPr>
+        <w:textAlignment w:val="center"/>
+        <w:rPr>
+          <w:rFonts w:ascii="Calibri" w:eastAsia="Times New Roman" w:hAnsi="Calibri" w:cs="Calibri"/>
+          <w:sz w:val="22"/>
+          <w:szCs w:val="22"/>
+          <w:lang w:eastAsia="en-GB"/>
+        </w:rPr>
+      </w:pPr>
+      <w:r>
+        <w:rPr>
+          <w:rFonts w:ascii="Calibri" w:eastAsia="Times New Roman" w:hAnsi="Calibri" w:cs="Calibri"/>
+          <w:sz w:val="22"/>
+          <w:szCs w:val="22"/>
+          <w:lang w:eastAsia="en-GB"/>
+        </w:rPr>
+        <w:t>Round ends, and all creatures who didn’t eat any food are de-spawned.</w:t>
+      </w:r>
+    </w:p>
+    <w:p>
+      <w:pPr>
+        <w:numPr>
+          <w:ilvl w:val="0"/>
+          <w:numId w:val="2"/>
+        </w:numPr>
+        <w:textAlignment w:val="center"/>
+        <w:rPr>
+          <w:rFonts w:ascii="Calibri" w:eastAsia="Times New Roman" w:hAnsi="Calibri" w:cs="Calibri"/>
+          <w:sz w:val="22"/>
+          <w:szCs w:val="22"/>
+          <w:lang w:eastAsia="en-GB"/>
+        </w:rPr>
+      </w:pPr>
+      <w:r>
+        <w:rPr>
+          <w:rFonts w:ascii="Calibri" w:eastAsia="Times New Roman" w:hAnsi="Calibri" w:cs="Calibri"/>
+          <w:sz w:val="22"/>
+          <w:szCs w:val="22"/>
+          <w:lang w:eastAsia="en-GB"/>
+        </w:rPr>
+        <w:t>All creatures that ate 1 food at the end of the round are allowed to continue to the next round</w:t>
+      </w:r>
+    </w:p>
+    <w:p>
+      <w:pPr>
+        <w:numPr>
+          <w:ilvl w:val="0"/>
+          <w:numId w:val="2"/>
+        </w:numPr>
+        <w:textAlignment w:val="center"/>
+        <w:rPr>
+          <w:rFonts w:ascii="Calibri" w:eastAsia="Times New Roman" w:hAnsi="Calibri" w:cs="Calibri"/>
+          <w:sz w:val="22"/>
+          <w:szCs w:val="22"/>
+          <w:lang w:eastAsia="en-GB"/>
+        </w:rPr>
+      </w:pPr>
+      <w:r>
+        <w:rPr>
+          <w:rFonts w:ascii="Calibri" w:eastAsia="Times New Roman" w:hAnsi="Calibri" w:cs="Calibri"/>
+          <w:sz w:val="22"/>
+          <w:szCs w:val="22"/>
+          <w:lang w:eastAsia="en-GB"/>
+        </w:rPr>
+        <w:t>All creatures that ate 2 food (the maximum amount) at the end of the round continue to the next round with a single offspring.</w:t>
+      </w:r>
+    </w:p>
+    <w:p>
+      <w:pPr>
+        <w:numPr>
+          <w:ilvl w:val="0"/>
+          <w:numId w:val="2"/>
+        </w:numPr>
+        <w:textAlignment w:val="center"/>
+        <w:rPr>
+          <w:rFonts w:ascii="Calibri" w:eastAsia="Times New Roman" w:hAnsi="Calibri" w:cs="Calibri"/>
+          <w:sz w:val="22"/>
+          <w:szCs w:val="22"/>
+          <w:lang w:eastAsia="en-GB"/>
+        </w:rPr>
+      </w:pPr>
+      <w:r>
+        <w:rPr>
+          <w:rFonts w:ascii="Calibri" w:eastAsia="Times New Roman" w:hAnsi="Calibri" w:cs="Calibri"/>
+          <w:sz w:val="22"/>
+          <w:szCs w:val="22"/>
+          <w:lang w:eastAsia="en-GB"/>
+        </w:rPr>
+        <w:t xml:space="preserve">Offspring must copy their parent creatures traits/attributes with a </w:t>
+      </w:r>
+      <w:r>
+        <w:rPr>
+          <w:rFonts w:ascii="Calibri" w:eastAsia="Times New Roman" w:hAnsi="Calibri" w:cs="Calibri"/>
+          <w:sz w:val="22"/>
+          <w:szCs w:val="22"/>
+          <w:lang w:eastAsia="en-GB"/>
+        </w:rPr>
+        <w:t xml:space="preserve">random </w:t>
+      </w:r>
+      <w:r>
+        <w:rPr>
+          <w:rFonts w:ascii="Calibri" w:eastAsia="Times New Roman" w:hAnsi="Calibri" w:cs="Calibri"/>
+          <w:sz w:val="22"/>
+          <w:szCs w:val="22"/>
+          <w:lang w:eastAsia="en-GB"/>
+        </w:rPr>
+        <w:t xml:space="preserve">~0.5 </w:t>
+      </w:r>
+      <w:r>
+        <w:rPr>
+          <w:rFonts w:ascii="Calibri" w:eastAsia="Times New Roman" w:hAnsi="Calibri" w:cs="Calibri"/>
+          <w:sz w:val="22"/>
+          <w:szCs w:val="22"/>
+          <w:lang w:eastAsia="en-GB"/>
+        </w:rPr>
+        <w:t>variation in attributes</w:t>
+      </w:r>
+      <w:r>
+        <w:rPr>
+          <w:rFonts w:ascii="Calibri" w:eastAsia="Times New Roman" w:hAnsi="Calibri" w:cs="Calibri"/>
+          <w:sz w:val="22"/>
+          <w:szCs w:val="22"/>
+          <w:lang w:eastAsia="en-GB"/>
+        </w:rPr>
+        <w:t xml:space="preserve"> in order to allow for mutation</w:t>
+      </w:r>
+    </w:p>
+    <w:p>
+      <w:pPr>
+        <w:numPr>
+          <w:ilvl w:val="0"/>
+          <w:numId w:val="2"/>
+        </w:numPr>
+        <w:textAlignment w:val="center"/>
+        <w:rPr>
+          <w:rFonts w:ascii="Calibri" w:eastAsia="Times New Roman" w:hAnsi="Calibri" w:cs="Calibri"/>
+          <w:sz w:val="22"/>
+          <w:szCs w:val="22"/>
+          <w:lang w:eastAsia="en-GB"/>
+        </w:rPr>
+      </w:pPr>
+      <w:r>
+        <w:rPr>
+          <w:rFonts w:ascii="Calibri" w:eastAsia="Times New Roman" w:hAnsi="Calibri" w:cs="Calibri"/>
+          <w:sz w:val="22"/>
+          <w:szCs w:val="22"/>
+          <w:lang w:eastAsia="en-GB"/>
+        </w:rPr>
+        <w:t>After many rounds, optimal species attributes will be made apparent.</w:t>
+      </w:r>
+    </w:p>
+    <w:p/>
+    <w:p/>
+    <w:p/>
+    <w:p>
+      <w:pPr>
+        <w:rPr>
+          <w:sz w:val="28"/>
+          <w:szCs w:val="28"/>
+        </w:rPr>
+      </w:pPr>
+      <w:r>
+        <w:rPr>
+          <w:sz w:val="28"/>
+          <w:szCs w:val="28"/>
+        </w:rPr>
         <w:t>Development Environment</w:t>
       </w:r>
-    </w:p>
-    <w:p>
-      <w:r>
-        <w:t xml:space="preserve">This project will be coded in C#, using the unity development environment. C# is being used as it’s a high-level programming language that I am familiar </w:t>
-      </w:r>
-      <w:proofErr w:type="gramStart"/>
-      <w:r>
-        <w:t>with, and</w:t>
-      </w:r>
-      <w:proofErr w:type="gramEnd"/>
-      <w:r>
-        <w:t xml:space="preserve"> has a large community online that I can use for support throughout the project.</w:t>
+      <w:r>
+        <w:rPr>
+          <w:sz w:val="28"/>
+          <w:szCs w:val="28"/>
+        </w:rPr>
+        <w:t>.</w:t>
+      </w:r>
+    </w:p>
+    <w:p>
+      <w:pPr>
+        <w:rPr>
+          <w:sz w:val="28"/>
+          <w:szCs w:val="28"/>
+        </w:rPr>
+      </w:pPr>
+    </w:p>
+    <w:p>
+      <w:r>
+        <w:t>This project will be coded in C#, using the unity development environment. C# is being used as it’s a high-level programming language that I am familiar with, and has a large community online that I can use for support throughout the project.</w:t>
       </w:r>
       <w:r>
         <w:t xml:space="preserve"> Unity is being used as it has a built-in physics engine that can handle collisions and other physics calculations without me having to code them in myself as t</w:t>
@@ -2846,14 +3200,485 @@
       <w:r>
         <w:t>5’s requirements.</w:t>
       </w:r>
-    </w:p>
-    <w:p>
-      <w:r>
+      <w:r>
+        <w:t xml:space="preserve"> I will be using GitHub as my version control software, and also as a progress tracker to see the different phases of development over time. This is because there are a lot of irreversible actions that can be made on Unity, which, if I misuse, could contribute to lost files and lost work. The version control that GitHub provides can remedy this. Furthermore, </w:t>
+      </w:r>
+      <w:r>
+        <w:t>GitHub can seamlessly integrate with Unity, to allow for security and stability throughout the development process.</w:t>
+      </w:r>
+    </w:p>
+    <w:p/>
+    <w:p/>
+    <w:p/>
+    <w:p>
+      <w:pPr>
+        <w:rPr>
+          <w:i/>
+          <w:iCs/>
+        </w:rPr>
+      </w:pPr>
+      <w:r>
+        <w:rPr>
+          <w:i/>
+          <w:iCs/>
+        </w:rPr>
+        <w:t>Links to both Unity and GitHub can be found below:</w:t>
+      </w:r>
+    </w:p>
+    <w:p>
+      <w:pPr>
+        <w:rPr>
+          <w:i/>
+          <w:iCs/>
+        </w:rPr>
+      </w:pPr>
+    </w:p>
+    <w:p>
+      <w:pPr>
+        <w:rPr>
+          <w:i/>
+          <w:iCs/>
+        </w:rPr>
+      </w:pPr>
+      <w:r>
+        <w:rPr>
+          <w:i/>
+          <w:iCs/>
+        </w:rPr>
+        <w:t xml:space="preserve">Unity - </w:t>
+      </w:r>
+      <w:r>
+        <w:rPr>
+          <w:i/>
+          <w:iCs/>
+        </w:rPr>
+        <w:t>https://unity.com</w:t>
+      </w:r>
+    </w:p>
+    <w:p>
+      <w:pPr>
+        <w:rPr>
+          <w:i/>
+          <w:iCs/>
+        </w:rPr>
+      </w:pPr>
+      <w:r>
+        <w:rPr>
+          <w:i/>
+          <w:iCs/>
+        </w:rPr>
+        <w:t xml:space="preserve">Unity desktop client download - </w:t>
+      </w:r>
+      <w:r>
+        <w:rPr>
+          <w:i/>
+          <w:iCs/>
+        </w:rPr>
+        <w:t>https://unity3d.com/get-unity/download</w:t>
+      </w:r>
+    </w:p>
+    <w:p>
+      <w:pPr>
+        <w:rPr>
+          <w:i/>
+          <w:iCs/>
+        </w:rPr>
+      </w:pPr>
+      <w:r>
+        <w:rPr>
+          <w:i/>
+          <w:iCs/>
+        </w:rPr>
+        <w:t xml:space="preserve">GitHub - </w:t>
+      </w:r>
+      <w:r>
+        <w:rPr>
+          <w:i/>
+          <w:iCs/>
+        </w:rPr>
+        <w:t>https://github.com</w:t>
+      </w:r>
+    </w:p>
+    <w:p>
+      <w:pPr>
+        <w:rPr>
+          <w:i/>
+          <w:iCs/>
+        </w:rPr>
+      </w:pPr>
+      <w:r>
+        <w:rPr>
+          <w:i/>
+          <w:iCs/>
+        </w:rPr>
+        <w:t xml:space="preserve">GitHub client download - </w:t>
+      </w:r>
+      <w:r>
+        <w:rPr>
+          <w:i/>
+          <w:iCs/>
+        </w:rPr>
+        <w:t>https://desktop.github.com/</w:t>
+      </w:r>
+    </w:p>
+    <w:p/>
+    <w:p/>
+    <w:p/>
+    <w:p/>
+    <w:p/>
+    <w:p>
+      <w:r>
+        <w:rPr>
+          <w:noProof/>
+          <w:sz w:val="28"/>
+          <w:szCs w:val="28"/>
+        </w:rPr>
+        <w:lastRenderedPageBreak/>
+        <w:drawing>
+          <wp:anchor distT="0" distB="0" distL="114300" distR="114300" simplePos="0" relativeHeight="251710464" behindDoc="1" locked="0" layoutInCell="1" allowOverlap="1" wp14:anchorId="034FDA71" wp14:editId="61A4A444">
+            <wp:simplePos x="0" y="0"/>
+            <wp:positionH relativeFrom="margin">
+              <wp:posOffset>-371475</wp:posOffset>
+            </wp:positionH>
+            <wp:positionV relativeFrom="paragraph">
+              <wp:posOffset>187325</wp:posOffset>
+            </wp:positionV>
+            <wp:extent cx="6161484" cy="1971675"/>
+            <wp:effectExtent l="0" t="0" r="0" b="0"/>
+            <wp:wrapNone/>
+            <wp:docPr id="20" name="Picture 20"/>
+            <wp:cNvGraphicFramePr>
+              <a:graphicFrameLocks xmlns:a="http://schemas.openxmlformats.org/drawingml/2006/main" noChangeAspect="1"/>
+            </wp:cNvGraphicFramePr>
+            <a:graphic xmlns:a="http://schemas.openxmlformats.org/drawingml/2006/main">
+              <a:graphicData uri="http://schemas.openxmlformats.org/drawingml/2006/picture">
+                <pic:pic xmlns:pic="http://schemas.openxmlformats.org/drawingml/2006/picture">
+                  <pic:nvPicPr>
+                    <pic:cNvPr id="0" name="Picture 1"/>
+                    <pic:cNvPicPr>
+                      <a:picLocks noChangeAspect="1" noChangeArrowheads="1"/>
+                    </pic:cNvPicPr>
+                  </pic:nvPicPr>
+                  <pic:blipFill rotWithShape="1">
+                    <a:blip r:embed="rId16" cstate="print">
+                      <a:extLst>
+                        <a:ext uri="{28A0092B-C50C-407E-A947-70E740481C1C}">
+                          <a14:useLocalDpi xmlns:a14="http://schemas.microsoft.com/office/drawing/2010/main" val="0"/>
+                        </a:ext>
+                      </a:extLst>
+                    </a:blip>
+                    <a:srcRect b="68000"/>
+                    <a:stretch/>
+                  </pic:blipFill>
+                  <pic:spPr bwMode="auto">
+                    <a:xfrm>
+                      <a:off x="0" y="0"/>
+                      <a:ext cx="6161484" cy="1971675"/>
+                    </a:xfrm>
+                    <a:prstGeom prst="rect">
+                      <a:avLst/>
+                    </a:prstGeom>
+                    <a:noFill/>
+                    <a:ln>
+                      <a:noFill/>
+                    </a:ln>
+                    <a:extLst>
+                      <a:ext uri="{53640926-AAD7-44D8-BBD7-CCE9431645EC}">
+                        <a14:shadowObscured xmlns:a14="http://schemas.microsoft.com/office/drawing/2010/main"/>
+                      </a:ext>
+                    </a:extLst>
+                  </pic:spPr>
+                </pic:pic>
+              </a:graphicData>
+            </a:graphic>
+            <wp14:sizeRelH relativeFrom="margin">
+              <wp14:pctWidth>0</wp14:pctWidth>
+            </wp14:sizeRelH>
+            <wp14:sizeRelV relativeFrom="margin">
+              <wp14:pctHeight>0</wp14:pctHeight>
+            </wp14:sizeRelV>
+          </wp:anchor>
+        </w:drawing>
+      </w:r>
+      <w:r>
+        <w:rPr>
+          <w:sz w:val="28"/>
+          <w:szCs w:val="28"/>
+        </w:rPr>
+        <w:t>UI Mock-ups</w:t>
+      </w:r>
+    </w:p>
+    <w:p/>
+    <w:p/>
+    <w:p/>
+    <w:p/>
+    <w:p/>
+    <w:p/>
+    <w:p/>
+    <w:p/>
+    <w:p/>
+    <w:p/>
+    <w:p/>
+    <w:p>
+      <w:pPr>
+        <w:rPr>
+          <w:sz w:val="22"/>
+          <w:szCs w:val="22"/>
+        </w:rPr>
+      </w:pPr>
+      <w:r>
+        <w:rPr>
+          <w:sz w:val="22"/>
+          <w:szCs w:val="22"/>
+        </w:rPr>
+        <w:t xml:space="preserve">The general display (left) will be what the user sees when a round is in progress, with entities moving around and food appearing in real time. The UI box (right) will be shown at the end of each round, providing round information, and giving the user an option to start the next round/generation, or to provide information on the creatures that performed in the round that has just ended. Should a user press the play button for the generation, the general display will be shown again, this time with the new creatures inside the round. </w:t>
+      </w:r>
+    </w:p>
+    <w:p>
+      <w:pPr>
+        <w:rPr>
+          <w:sz w:val="22"/>
+          <w:szCs w:val="22"/>
+        </w:rPr>
+      </w:pPr>
+    </w:p>
+    <w:p>
+      <w:pPr>
+        <w:rPr>
+          <w:sz w:val="22"/>
+          <w:szCs w:val="22"/>
+        </w:rPr>
+      </w:pPr>
+    </w:p>
+    <w:p/>
+    <w:p>
+      <w:r>
+        <w:rPr>
+          <w:noProof/>
+        </w:rPr>
+        <mc:AlternateContent>
+          <mc:Choice Requires="wps">
+            <w:drawing>
+              <wp:anchor distT="0" distB="0" distL="114300" distR="114300" simplePos="0" relativeHeight="251712512" behindDoc="0" locked="0" layoutInCell="1" allowOverlap="1" wp14:anchorId="7D10A061" wp14:editId="1E789981">
+                <wp:simplePos x="0" y="0"/>
+                <wp:positionH relativeFrom="margin">
+                  <wp:align>right</wp:align>
+                </wp:positionH>
+                <wp:positionV relativeFrom="paragraph">
+                  <wp:posOffset>74930</wp:posOffset>
+                </wp:positionV>
+                <wp:extent cx="2771775" cy="3609975"/>
+                <wp:effectExtent l="0" t="0" r="0" b="0"/>
+                <wp:wrapNone/>
+                <wp:docPr id="37" name="Text Box 37"/>
+                <wp:cNvGraphicFramePr/>
+                <a:graphic xmlns:a="http://schemas.openxmlformats.org/drawingml/2006/main">
+                  <a:graphicData uri="http://schemas.microsoft.com/office/word/2010/wordprocessingShape">
+                    <wps:wsp>
+                      <wps:cNvSpPr txBox="1"/>
+                      <wps:spPr>
+                        <a:xfrm>
+                          <a:off x="0" y="0"/>
+                          <a:ext cx="2771775" cy="3609975"/>
+                        </a:xfrm>
+                        <a:prstGeom prst="rect">
+                          <a:avLst/>
+                        </a:prstGeom>
+                        <a:noFill/>
+                        <a:ln w="6350">
+                          <a:noFill/>
+                        </a:ln>
+                      </wps:spPr>
+                      <wps:txbx>
+                        <w:txbxContent>
+                          <w:p>
+                            <w:r>
+                              <w:t xml:space="preserve">Should the user press the creature information box, the below UI </w:t>
+                            </w:r>
+                            <w:r>
+                              <w:t>mock-ups</w:t>
+                            </w:r>
+                            <w:r>
+                              <w:t xml:space="preserve"> will appear, and when the OK button is pressed on any of them, it will return to the previous UI information box</w:t>
+                            </w:r>
+                            <w:r>
+                              <w:t xml:space="preserve"> (top right)</w:t>
+                            </w:r>
+                            <w:r>
+                              <w:t xml:space="preserve"> about the round that has just ended.</w:t>
+                            </w:r>
+                          </w:p>
+                          <w:p/>
+                          <w:p>
+                            <w:r>
+                              <w:t>It shows the average information for each level of entity performance, with 2 food creatures being successful that will have offspring with genetic variations, 1 food creatures not having any offspring but being placed inside the next round, and 0 food creatures being removed (killed off from an evolutionary perspective).</w:t>
+                            </w:r>
+                          </w:p>
+                        </w:txbxContent>
+                      </wps:txbx>
+                      <wps:bodyPr rot="0" spcFirstLastPara="0" vertOverflow="overflow" horzOverflow="overflow" vert="horz" wrap="square" lIns="91440" tIns="45720" rIns="91440" bIns="45720" numCol="1" spcCol="0" rtlCol="0" fromWordArt="0" anchor="t" anchorCtr="0" forceAA="0" compatLnSpc="1">
+                        <a:prstTxWarp prst="textNoShape">
+                          <a:avLst/>
+                        </a:prstTxWarp>
+                        <a:noAutofit/>
+                      </wps:bodyPr>
+                    </wps:wsp>
+                  </a:graphicData>
+                </a:graphic>
+                <wp14:sizeRelH relativeFrom="margin">
+                  <wp14:pctWidth>0</wp14:pctWidth>
+                </wp14:sizeRelH>
+              </wp:anchor>
+            </w:drawing>
+          </mc:Choice>
+          <mc:Fallback>
+            <w:pict>
+              <v:shape w14:anchorId="7D10A061" id="Text Box 37" o:spid="_x0000_s1031" type="#_x0000_t202" style="position:absolute;margin-left:167.05pt;margin-top:5.9pt;width:218.25pt;height:284.25pt;z-index:251712512;visibility:visible;mso-wrap-style:square;mso-width-percent:0;mso-wrap-distance-left:9pt;mso-wrap-distance-top:0;mso-wrap-distance-right:9pt;mso-wrap-distance-bottom:0;mso-position-horizontal:right;mso-position-horizontal-relative:margin;mso-position-vertical:absolute;mso-position-vertical-relative:text;mso-width-percent:0;mso-width-relative:margin;v-text-anchor:top" o:gfxdata="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" filled="f" stroked="f" strokeweight=".5pt">
+                <v:textbox>
+                  <w:txbxContent>
+                    <w:p>
+                      <w:r>
+                        <w:t xml:space="preserve">Should the user press the creature information box, the below UI </w:t>
+                      </w:r>
+                      <w:r>
+                        <w:t>mock-ups</w:t>
+                      </w:r>
+                      <w:r>
+                        <w:t xml:space="preserve"> will appear, and when the OK button is pressed on any of them, it will return to the previous UI information box</w:t>
+                      </w:r>
+                      <w:r>
+                        <w:t xml:space="preserve"> (top right)</w:t>
+                      </w:r>
+                      <w:r>
+                        <w:t xml:space="preserve"> about the round that has just ended.</w:t>
+                      </w:r>
+                    </w:p>
+                    <w:p/>
+                    <w:p>
+                      <w:r>
+                        <w:t>It shows the average information for each level of entity performance, with 2 food creatures being successful that will have offspring with genetic variations, 1 food creatures not having any offspring but being placed inside the next round, and 0 food creatures being removed (killed off from an evolutionary perspective).</w:t>
+                      </w:r>
+                    </w:p>
+                  </w:txbxContent>
+                </v:textbox>
+                <w10:wrap anchorx="margin"/>
+              </v:shape>
+            </w:pict>
+          </mc:Fallback>
+        </mc:AlternateContent>
+      </w:r>
+      <w:r>
+        <w:rPr>
+          <w:noProof/>
+        </w:rPr>
+        <w:drawing>
+          <wp:anchor distT="0" distB="0" distL="114300" distR="114300" simplePos="0" relativeHeight="251711488" behindDoc="0" locked="0" layoutInCell="1" allowOverlap="1" wp14:anchorId="4F7FB297" wp14:editId="49B11B22">
+            <wp:simplePos x="0" y="0"/>
+            <wp:positionH relativeFrom="margin">
+              <wp:posOffset>28575</wp:posOffset>
+            </wp:positionH>
+            <wp:positionV relativeFrom="paragraph">
+              <wp:posOffset>8255</wp:posOffset>
+            </wp:positionV>
+            <wp:extent cx="2819400" cy="4668561"/>
+            <wp:effectExtent l="0" t="0" r="0" b="0"/>
+            <wp:wrapNone/>
+            <wp:docPr id="36" name="Picture 36"/>
+            <wp:cNvGraphicFramePr>
+              <a:graphicFrameLocks xmlns:a="http://schemas.openxmlformats.org/drawingml/2006/main" noChangeAspect="1"/>
+            </wp:cNvGraphicFramePr>
+            <a:graphic xmlns:a="http://schemas.openxmlformats.org/drawingml/2006/main">
+              <a:graphicData uri="http://schemas.openxmlformats.org/drawingml/2006/picture">
+                <pic:pic xmlns:pic="http://schemas.openxmlformats.org/drawingml/2006/picture">
+                  <pic:nvPicPr>
+                    <pic:cNvPr id="0" name="Picture 2"/>
+                    <pic:cNvPicPr>
+                      <a:picLocks noChangeAspect="1" noChangeArrowheads="1"/>
+                    </pic:cNvPicPr>
+                  </pic:nvPicPr>
+                  <pic:blipFill rotWithShape="1">
+                    <a:blip r:embed="rId17" cstate="print">
+                      <a:extLst>
+                        <a:ext uri="{28A0092B-C50C-407E-A947-70E740481C1C}">
+                          <a14:useLocalDpi xmlns:a14="http://schemas.microsoft.com/office/drawing/2010/main" val="0"/>
+                        </a:ext>
+                      </a:extLst>
+                    </a:blip>
+                    <a:srcRect l="5167" t="31834" r="53667"/>
+                    <a:stretch/>
+                  </pic:blipFill>
+                  <pic:spPr bwMode="auto">
+                    <a:xfrm>
+                      <a:off x="0" y="0"/>
+                      <a:ext cx="2827022" cy="4681182"/>
+                    </a:xfrm>
+                    <a:prstGeom prst="rect">
+                      <a:avLst/>
+                    </a:prstGeom>
+                    <a:noFill/>
+                    <a:ln>
+                      <a:noFill/>
+                    </a:ln>
+                    <a:extLst>
+                      <a:ext uri="{53640926-AAD7-44D8-BBD7-CCE9431645EC}">
+                        <a14:shadowObscured xmlns:a14="http://schemas.microsoft.com/office/drawing/2010/main"/>
+                      </a:ext>
+                    </a:extLst>
+                  </pic:spPr>
+                </pic:pic>
+              </a:graphicData>
+            </a:graphic>
+            <wp14:sizeRelH relativeFrom="margin">
+              <wp14:pctWidth>0</wp14:pctWidth>
+            </wp14:sizeRelH>
+            <wp14:sizeRelV relativeFrom="margin">
+              <wp14:pctHeight>0</wp14:pctHeight>
+            </wp14:sizeRelV>
+          </wp:anchor>
+        </w:drawing>
+      </w:r>
+    </w:p>
+    <w:p/>
+    <w:p/>
+    <w:p/>
+    <w:p/>
+    <w:p/>
+    <w:p/>
+    <w:p/>
+    <w:p/>
+    <w:p/>
+    <w:p/>
+    <w:p/>
+    <w:p/>
+    <w:p/>
+    <w:p/>
+    <w:p/>
+    <w:p/>
+    <w:p/>
+    <w:p/>
+    <w:p/>
+    <w:p/>
+    <w:p/>
+    <w:p/>
+    <w:p/>
+    <w:p/>
+    <w:p/>
+    <w:p/>
+    <w:p>
+      <w:pPr>
+        <w:rPr>
+          <w:sz w:val="28"/>
+          <w:szCs w:val="28"/>
+        </w:rPr>
+      </w:pPr>
+      <w:r>
+        <w:rPr>
+          <w:sz w:val="28"/>
+          <w:szCs w:val="28"/>
+        </w:rPr>
+        <w:lastRenderedPageBreak/>
         <w:t>PHASE 1</w:t>
       </w:r>
-      <w:r>
-        <w:t>.</w:t>
-      </w:r>
     </w:p>
     <w:p>
       <w:r>
@@ -2881,15 +3706,7 @@
         <w:t>graphically demanding on slower school computers or student’s Surfaces/MacBook’s</w:t>
       </w:r>
       <w:r>
-        <w:t xml:space="preserve">. The integrated GPU found within </w:t>
-      </w:r>
-      <w:proofErr w:type="gramStart"/>
-      <w:r>
-        <w:t>all of</w:t>
-      </w:r>
-      <w:proofErr w:type="gramEnd"/>
-      <w:r>
-        <w:t xml:space="preserve"> these devices cannot handle more than </w:t>
+        <w:t xml:space="preserve">. The integrated GPU found within all of these devices cannot handle more than </w:t>
       </w:r>
       <w:r>
         <w:t>10</w:t>
@@ -3005,7 +3822,7 @@
       <w:r>
         <w:t xml:space="preserve"> </w:t>
       </w:r>
-      <w:hyperlink r:id="rId16" w:history="1">
+      <w:hyperlink r:id="rId18" w:history="1">
         <w:r>
           <w:rPr>
             <w:rStyle w:val="Hyperlink"/>
@@ -3026,7 +3843,7 @@
       <w:r>
         <w:t xml:space="preserve">Link to Code: </w:t>
       </w:r>
-      <w:hyperlink r:id="rId17" w:history="1">
+      <w:hyperlink r:id="rId19" w:history="1">
         <w:r>
           <w:rPr>
             <w:rStyle w:val="Hyperlink"/>
@@ -3050,7 +3867,6 @@
           <w:i/>
           <w:iCs/>
         </w:rPr>
-        <w:lastRenderedPageBreak/>
         <w:t xml:space="preserve">A visual </w:t>
       </w:r>
       <w:r>
@@ -3113,6 +3929,9 @@
     </w:p>
     <w:p>
       <w:r>
+        <w:rPr>
+          <w:noProof/>
+        </w:rPr>
         <w:drawing>
           <wp:anchor distT="0" distB="0" distL="114300" distR="114300" simplePos="0" relativeHeight="251639808" behindDoc="0" locked="0" layoutInCell="1" allowOverlap="1" wp14:anchorId="01C6EEDF" wp14:editId="35E24E70">
             <wp:simplePos x="0" y="0"/>
@@ -3137,7 +3956,7 @@
                     <pic:cNvPicPr/>
                   </pic:nvPicPr>
                   <pic:blipFill>
-                    <a:blip r:embed="rId18" cstate="print">
+                    <a:blip r:embed="rId20" cstate="print">
                       <a:extLst>
                         <a:ext uri="{28A0092B-C50C-407E-A947-70E740481C1C}">
                           <a14:useLocalDpi xmlns:a14="http://schemas.microsoft.com/office/drawing/2010/main" val="0"/>
@@ -3170,6 +3989,9 @@
         </w:drawing>
       </w:r>
       <w:r>
+        <w:rPr>
+          <w:noProof/>
+        </w:rPr>
         <w:drawing>
           <wp:anchor distT="0" distB="0" distL="114300" distR="114300" simplePos="0" relativeHeight="251615232" behindDoc="0" locked="0" layoutInCell="1" allowOverlap="1" wp14:anchorId="5DF1E649" wp14:editId="406B8D71">
             <wp:simplePos x="0" y="0"/>
@@ -3194,7 +4016,7 @@
                     <pic:cNvPicPr/>
                   </pic:nvPicPr>
                   <pic:blipFill>
-                    <a:blip r:embed="rId19" cstate="print">
+                    <a:blip r:embed="rId21" cstate="print">
                       <a:extLst>
                         <a:ext uri="{28A0092B-C50C-407E-A947-70E740481C1C}">
                           <a14:useLocalDpi xmlns:a14="http://schemas.microsoft.com/office/drawing/2010/main" val="0"/>
@@ -3236,10 +4058,45 @@
         <w:rPr>
           <w:noProof/>
         </w:rPr>
+        <w:drawing>
+          <wp:anchor distT="0" distB="0" distL="114300" distR="114300" simplePos="0" relativeHeight="251709440" behindDoc="0" locked="0" layoutInCell="1" allowOverlap="1" wp14:anchorId="002BC091" wp14:editId="13079565">
+            <wp:simplePos x="0" y="0"/>
+            <wp:positionH relativeFrom="margin">
+              <wp:align>left</wp:align>
+            </wp:positionH>
+            <wp:positionV relativeFrom="paragraph">
+              <wp:posOffset>1504950</wp:posOffset>
+            </wp:positionV>
+            <wp:extent cx="5727700" cy="2857500"/>
+            <wp:effectExtent l="0" t="0" r="6350" b="0"/>
+            <wp:wrapNone/>
+            <wp:docPr id="18" name="Chart 18">
+              <a:extLst xmlns:a="http://schemas.openxmlformats.org/drawingml/2006/main">
+                <a:ext uri="{FF2B5EF4-FFF2-40B4-BE49-F238E27FC236}">
+                  <a16:creationId xmlns:a16="http://schemas.microsoft.com/office/drawing/2014/main" id="{5EFF54DA-D54A-46FF-8856-A724C41A0202}"/>
+                </a:ext>
+              </a:extLst>
+            </wp:docPr>
+            <wp:cNvGraphicFramePr/>
+            <a:graphic xmlns:a="http://schemas.openxmlformats.org/drawingml/2006/main">
+              <a:graphicData uri="http://schemas.openxmlformats.org/drawingml/2006/chart">
+                <c:chart xmlns:c="http://schemas.openxmlformats.org/drawingml/2006/chart" xmlns:r="http://schemas.openxmlformats.org/officeDocument/2006/relationships" r:id="rId22"/>
+              </a:graphicData>
+            </a:graphic>
+            <wp14:sizeRelV relativeFrom="margin">
+              <wp14:pctHeight>0</wp14:pctHeight>
+            </wp14:sizeRelV>
+          </wp:anchor>
+        </w:drawing>
+      </w:r>
+      <w:r>
+        <w:rPr>
+          <w:noProof/>
+        </w:rPr>
         <mc:AlternateContent>
           <mc:Choice Requires="wps">
             <w:drawing>
-              <wp:anchor distT="0" distB="0" distL="114300" distR="114300" simplePos="0" relativeHeight="251681800" behindDoc="0" locked="0" layoutInCell="1" allowOverlap="1" wp14:anchorId="441BEBF4" wp14:editId="58A34733">
+              <wp:anchor distT="0" distB="0" distL="114300" distR="114300" simplePos="0" relativeHeight="251681800" behindDoc="0" locked="0" layoutInCell="1" allowOverlap="1" wp14:anchorId="441BEBF4" wp14:editId="2084DCB3">
                 <wp:simplePos x="0" y="0"/>
                 <wp:positionH relativeFrom="column">
                   <wp:posOffset>-85725</wp:posOffset>
@@ -3304,74 +4161,10 @@
           </mc:Choice>
           <mc:Fallback>
             <w:pict>
-              <v:rect w14:anchorId="1F842A90" id="Rectangle 35" o:spid="_x0000_s1026" style="position:absolute;margin-left:-6.75pt;margin-top:114.75pt;width:463.5pt;height:385.5pt;z-index:251681800;visibility:visible;mso-wrap-style:square;mso-width-percent:0;mso-wrap-distance-left:9pt;mso-wrap-distance-top:0;mso-wrap-distance-right:9pt;mso-wrap-distance-bottom:0;mso-position-horizontal:absolute;mso-position-horizontal-relative:text;mso-position-vertical:absolute;mso-position-vertical-relative:text;mso-width-percent:0;mso-width-relative:margin;v-text-anchor:middle" o:gfxdata="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" filled="f" strokecolor="black [3213]" strokeweight="1pt"/>
+              <v:rect w14:anchorId="47CA0DA9" id="Rectangle 35" o:spid="_x0000_s1026" style="position:absolute;margin-left:-6.75pt;margin-top:114.75pt;width:463.5pt;height:385.5pt;z-index:251681800;visibility:visible;mso-wrap-style:square;mso-width-percent:0;mso-wrap-distance-left:9pt;mso-wrap-distance-top:0;mso-wrap-distance-right:9pt;mso-wrap-distance-bottom:0;mso-position-horizontal:absolute;mso-position-horizontal-relative:text;mso-position-vertical:absolute;mso-position-vertical-relative:text;mso-width-percent:0;mso-width-relative:margin;v-text-anchor:middle" o:gfxdata="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" filled="f" strokecolor="black [3213]" strokeweight="1pt"/>
             </w:pict>
           </mc:Fallback>
         </mc:AlternateContent>
-      </w:r>
-      <w:r>
-        <w:rPr>
-          <w:noProof/>
-        </w:rPr>
-        <w:drawing>
-          <wp:anchor distT="0" distB="0" distL="114300" distR="114300" simplePos="0" relativeHeight="251627520" behindDoc="1" locked="0" layoutInCell="1" allowOverlap="1" wp14:anchorId="03444C7E" wp14:editId="58D9F2B9">
-            <wp:simplePos x="0" y="0"/>
-            <wp:positionH relativeFrom="margin">
-              <wp:align>right</wp:align>
-            </wp:positionH>
-            <wp:positionV relativeFrom="paragraph">
-              <wp:posOffset>1499057</wp:posOffset>
-            </wp:positionV>
-            <wp:extent cx="5721350" cy="2823667"/>
-            <wp:effectExtent l="0" t="0" r="0" b="0"/>
-            <wp:wrapNone/>
-            <wp:docPr id="12" name="Picture 12"/>
-            <wp:cNvGraphicFramePr>
-              <a:graphicFrameLocks xmlns:a="http://schemas.openxmlformats.org/drawingml/2006/main" noChangeAspect="1"/>
-            </wp:cNvGraphicFramePr>
-            <a:graphic xmlns:a="http://schemas.openxmlformats.org/drawingml/2006/main">
-              <a:graphicData uri="http://schemas.openxmlformats.org/drawingml/2006/picture">
-                <pic:pic xmlns:pic="http://schemas.openxmlformats.org/drawingml/2006/picture">
-                  <pic:nvPicPr>
-                    <pic:cNvPr id="0" name="Picture 2"/>
-                    <pic:cNvPicPr>
-                      <a:picLocks noChangeAspect="1" noChangeArrowheads="1"/>
-                    </pic:cNvPicPr>
-                  </pic:nvPicPr>
-                  <pic:blipFill>
-                    <a:blip r:embed="rId20" cstate="print">
-                      <a:extLst>
-                        <a:ext uri="{28A0092B-C50C-407E-A947-70E740481C1C}">
-                          <a14:useLocalDpi xmlns:a14="http://schemas.microsoft.com/office/drawing/2010/main" val="0"/>
-                        </a:ext>
-                      </a:extLst>
-                    </a:blip>
-                    <a:srcRect/>
-                    <a:stretch>
-                      <a:fillRect/>
-                    </a:stretch>
-                  </pic:blipFill>
-                  <pic:spPr bwMode="auto">
-                    <a:xfrm>
-                      <a:off x="0" y="0"/>
-                      <a:ext cx="5731927" cy="2828887"/>
-                    </a:xfrm>
-                    <a:prstGeom prst="rect">
-                      <a:avLst/>
-                    </a:prstGeom>
-                    <a:noFill/>
-                  </pic:spPr>
-                </pic:pic>
-              </a:graphicData>
-            </a:graphic>
-            <wp14:sizeRelH relativeFrom="margin">
-              <wp14:pctWidth>0</wp14:pctWidth>
-            </wp14:sizeRelH>
-            <wp14:sizeRelV relativeFrom="margin">
-              <wp14:pctHeight>0</wp14:pctHeight>
-            </wp14:sizeRelV>
-          </wp:anchor>
-        </w:drawing>
       </w:r>
       <w:r>
         <w:br w:type="textWrapping" w:clear="all"/>
@@ -3520,7 +4313,7 @@
           </mc:Choice>
           <mc:Fallback>
             <w:pict>
-              <v:shape w14:anchorId="73A6430F" id="Text Box 16" o:spid="_x0000_s1031" type="#_x0000_t202" style="position:absolute;margin-left:1in;margin-top:161.05pt;width:375.55pt;height:75.45pt;z-index:251666432;visibility:visible;mso-wrap-style:square;mso-width-percent:0;mso-height-percent:0;mso-wrap-distance-left:9pt;mso-wrap-distance-top:0;mso-wrap-distance-right:9pt;mso-wrap-distance-bottom:0;mso-position-horizontal:absolute;mso-position-horizontal-relative:text;mso-position-vertical:absolute;mso-position-vertical-relative:text;mso-width-percent:0;mso-height-percent:0;mso-width-relative:margin;mso-height-relative:margin;v-text-anchor:top" o:gfxdata="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" filled="f" stroked="f" strokeweight=".5pt">
+              <v:shape w14:anchorId="73A6430F" id="Text Box 16" o:spid="_x0000_s1032" type="#_x0000_t202" style="position:absolute;margin-left:1in;margin-top:161.05pt;width:375.55pt;height:75.45pt;z-index:251666432;visibility:visible;mso-wrap-style:square;mso-width-percent:0;mso-height-percent:0;mso-wrap-distance-left:9pt;mso-wrap-distance-top:0;mso-wrap-distance-right:9pt;mso-wrap-distance-bottom:0;mso-position-horizontal:absolute;mso-position-horizontal-relative:text;mso-position-vertical:absolute;mso-position-vertical-relative:text;mso-width-percent:0;mso-height-percent:0;mso-width-relative:margin;mso-height-relative:margin;v-text-anchor:top" o:gfxdata="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" filled="f" stroked="f" strokeweight=".5pt">
                 <v:textbox>
                   <w:txbxContent>
                     <w:p>
@@ -3699,14 +4492,7 @@
                                 <w:sz w:val="22"/>
                                 <w:szCs w:val="22"/>
                               </w:rPr>
-                              <w:t xml:space="preserve"> </w:t>
-                            </w:r>
-                            <w:r>
-                              <w:rPr>
-                                <w:sz w:val="22"/>
-                                <w:szCs w:val="22"/>
-                              </w:rPr>
-                              <w:t>the minimum requirements for FPS but only</w:t>
+                              <w:t xml:space="preserve"> the minimum requirements for FPS but only</w:t>
                             </w:r>
                             <w:r>
                               <w:rPr>
@@ -3806,7 +4592,7 @@
           </mc:Choice>
           <mc:Fallback>
             <w:pict>
-              <v:shape w14:anchorId="2A7FDBDA" id="Text Box 17" o:spid="_x0000_s1032" type="#_x0000_t202" style="position:absolute;margin-left:324.35pt;margin-top:238.7pt;width:375.55pt;height:73.75pt;z-index:251670528;visibility:visible;mso-wrap-style:square;mso-width-percent:0;mso-wrap-distance-left:9pt;mso-wrap-distance-top:0;mso-wrap-distance-right:9pt;mso-wrap-distance-bottom:0;mso-position-horizontal:right;mso-position-horizontal-relative:margin;mso-position-vertical:absolute;mso-position-vertical-relative:text;mso-width-percent:0;mso-width-relative:margin;v-text-anchor:top" o:gfxdata="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" filled="f" stroked="f" strokeweight=".5pt">
+              <v:shape w14:anchorId="2A7FDBDA" id="Text Box 17" o:spid="_x0000_s1033" type="#_x0000_t202" style="position:absolute;margin-left:324.35pt;margin-top:238.7pt;width:375.55pt;height:73.75pt;z-index:251670528;visibility:visible;mso-wrap-style:square;mso-width-percent:0;mso-wrap-distance-left:9pt;mso-wrap-distance-top:0;mso-wrap-distance-right:9pt;mso-wrap-distance-bottom:0;mso-position-horizontal:right;mso-position-horizontal-relative:margin;mso-position-vertical:absolute;mso-position-vertical-relative:text;mso-width-percent:0;mso-width-relative:margin;v-text-anchor:top" o:gfxdata="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" filled="f" stroked="f" strokeweight=".5pt">
                 <v:textbox>
                   <w:txbxContent>
                     <w:p>
@@ -3866,14 +4652,7 @@
                           <w:sz w:val="22"/>
                           <w:szCs w:val="22"/>
                         </w:rPr>
-                        <w:t xml:space="preserve"> </w:t>
-                      </w:r>
-                      <w:r>
-                        <w:rPr>
-                          <w:sz w:val="22"/>
-                          <w:szCs w:val="22"/>
-                        </w:rPr>
-                        <w:t>the minimum requirements for FPS but only</w:t>
+                        <w:t xml:space="preserve"> the minimum requirements for FPS but only</w:t>
                       </w:r>
                       <w:r>
                         <w:rPr>
@@ -3963,6 +4742,9 @@
         </mc:AlternateContent>
       </w:r>
       <w:r>
+        <w:rPr>
+          <w:noProof/>
+        </w:rPr>
         <w:drawing>
           <wp:anchor distT="0" distB="0" distL="114300" distR="114300" simplePos="0" relativeHeight="251651072" behindDoc="0" locked="0" layoutInCell="1" allowOverlap="1" wp14:anchorId="4C22A025" wp14:editId="6660E933">
             <wp:simplePos x="0" y="0"/>
@@ -3987,7 +4769,7 @@
                     <pic:cNvPicPr/>
                   </pic:nvPicPr>
                   <pic:blipFill>
-                    <a:blip r:embed="rId21" cstate="print">
+                    <a:blip r:embed="rId23" cstate="print">
                       <a:extLst>
                         <a:ext uri="{28A0092B-C50C-407E-A947-70E740481C1C}">
                           <a14:useLocalDpi xmlns:a14="http://schemas.microsoft.com/office/drawing/2010/main" val="0"/>
@@ -4020,6 +4802,9 @@
         </w:drawing>
       </w:r>
       <w:r>
+        <w:rPr>
+          <w:noProof/>
+        </w:rPr>
         <w:drawing>
           <wp:anchor distT="0" distB="0" distL="114300" distR="114300" simplePos="0" relativeHeight="251662336" behindDoc="0" locked="0" layoutInCell="1" allowOverlap="1" wp14:anchorId="5EC8DEED" wp14:editId="50D31CDB">
             <wp:simplePos x="0" y="0"/>
@@ -4044,7 +4829,7 @@
                     <pic:cNvPicPr/>
                   </pic:nvPicPr>
                   <pic:blipFill>
-                    <a:blip r:embed="rId22" cstate="print">
+                    <a:blip r:embed="rId24" cstate="print">
                       <a:extLst>
                         <a:ext uri="{28A0092B-C50C-407E-A947-70E740481C1C}">
                           <a14:useLocalDpi xmlns:a14="http://schemas.microsoft.com/office/drawing/2010/main" val="0"/>
@@ -4115,15 +4900,7 @@
         <w:t xml:space="preserve"> at a rate of 1 food every 2 seconds. The creatures wander around at random, until they detect food in their vision radius (</w:t>
       </w:r>
       <w:r>
-        <w:t xml:space="preserve">which has a base value of 20). When they detect the food, they move towards it in a straight line until </w:t>
-      </w:r>
-      <w:proofErr w:type="gramStart"/>
-      <w:r>
-        <w:t>making contact with</w:t>
-      </w:r>
-      <w:proofErr w:type="gramEnd"/>
-      <w:r>
-        <w:t xml:space="preserve"> it and having their ‘FoodEaten’ stat</w:t>
+        <w:t>which has a base value of 20). When they detect the food, they move towards it in a straight line until making contact with it and having their ‘FoodEaten’ stat</w:t>
       </w:r>
       <w:r>
         <w:t xml:space="preserve"> (starts at 0 for each round)</w:t>
@@ -4132,15 +4909,7 @@
         <w:t xml:space="preserve"> increment by 1</w:t>
       </w:r>
       <w:r>
-        <w:t xml:space="preserve">. This process continues until the 10 second round is over, and at this point the simulation ends, and all creatures that ate 2 </w:t>
-      </w:r>
-      <w:proofErr w:type="gramStart"/>
-      <w:r>
-        <w:t>food</w:t>
-      </w:r>
-      <w:proofErr w:type="gramEnd"/>
-      <w:r>
-        <w:t xml:space="preserve"> </w:t>
+        <w:t xml:space="preserve">. This process continues until the 10 second round is over, and at this point the simulation ends, and all creatures that ate 2 food </w:t>
       </w:r>
       <w:r>
         <w:t>gather at the top corner of the plane, all creatures that ate 1 food gather at the leftmost corner of the plane, and all creatures that did not eat any food gather at the bottom of the plane.</w:t>
@@ -4182,15 +4951,7 @@
         <w:t xml:space="preserve"> as the prototype runs at </w:t>
       </w:r>
       <w:r>
-        <w:t xml:space="preserve">140 fps, which is almost 100 more frames per second than required by user story 3 and as a result the program is not intensive to </w:t>
-      </w:r>
-      <w:proofErr w:type="gramStart"/>
-      <w:r>
-        <w:t>run, and</w:t>
-      </w:r>
-      <w:proofErr w:type="gramEnd"/>
-      <w:r>
-        <w:t xml:space="preserve"> will work on </w:t>
+        <w:t xml:space="preserve">140 fps, which is almost 100 more frames per second than required by user story 3 and as a result the program is not intensive to run, and will work on </w:t>
       </w:r>
       <w:r>
         <w:t xml:space="preserve">even the slowest of devices. User story 5 is </w:t>
@@ -4309,6 +5070,7 @@
       </w:pPr>
       <w:r>
         <w:rPr>
+          <w:noProof/>
           <w:sz w:val="28"/>
           <w:szCs w:val="28"/>
         </w:rPr>
@@ -4336,7 +5098,7 @@
                     <pic:cNvPicPr/>
                   </pic:nvPicPr>
                   <pic:blipFill>
-                    <a:blip r:embed="rId23" cstate="print">
+                    <a:blip r:embed="rId25" cstate="print">
                       <a:extLst>
                         <a:ext uri="{28A0092B-C50C-407E-A947-70E740481C1C}">
                           <a14:useLocalDpi xmlns:a14="http://schemas.microsoft.com/office/drawing/2010/main" val="0"/>
@@ -4370,6 +5132,7 @@
       </w:r>
       <w:r>
         <w:rPr>
+          <w:noProof/>
           <w:sz w:val="28"/>
           <w:szCs w:val="28"/>
         </w:rPr>
@@ -4397,7 +5160,7 @@
                     <pic:cNvPicPr/>
                   </pic:nvPicPr>
                   <pic:blipFill rotWithShape="1">
-                    <a:blip r:embed="rId24" cstate="print">
+                    <a:blip r:embed="rId26" cstate="print">
                       <a:extLst>
                         <a:ext uri="{28A0092B-C50C-407E-A947-70E740481C1C}">
                           <a14:useLocalDpi xmlns:a14="http://schemas.microsoft.com/office/drawing/2010/main" val="0"/>
@@ -4641,6 +5404,7 @@
       </w:r>
       <w:r>
         <w:rPr>
+          <w:noProof/>
           <w:sz w:val="22"/>
           <w:szCs w:val="22"/>
         </w:rPr>
@@ -4668,7 +5432,7 @@
                     <pic:cNvPicPr/>
                   </pic:nvPicPr>
                   <pic:blipFill>
-                    <a:blip r:embed="rId25" cstate="print">
+                    <a:blip r:embed="rId27" cstate="print">
                       <a:extLst>
                         <a:ext uri="{28A0092B-C50C-407E-A947-70E740481C1C}">
                           <a14:useLocalDpi xmlns:a14="http://schemas.microsoft.com/office/drawing/2010/main" val="0"/>
@@ -4760,23 +5524,7 @@
                                 <w:i/>
                                 <w:iCs/>
                               </w:rPr>
-                              <w:t xml:space="preserve">End of round, with creatures who have eaten 2 </w:t>
-                            </w:r>
-                            <w:proofErr w:type="gramStart"/>
-                            <w:r>
-                              <w:rPr>
-                                <w:i/>
-                                <w:iCs/>
-                              </w:rPr>
-                              <w:t>food</w:t>
-                            </w:r>
-                            <w:proofErr w:type="gramEnd"/>
-                            <w:r>
-                              <w:rPr>
-                                <w:i/>
-                                <w:iCs/>
-                              </w:rPr>
-                              <w:t xml:space="preserve"> at the top, creatures who have eaten 1 food at the left corner, and creatures who ate no food at the bottom.</w:t>
+                              <w:t>End of round, with creatures who have eaten 2 food at the top, creatures who have eaten 1 food at the left corner, and creatures who ate no food at the bottom.</w:t>
                             </w:r>
                           </w:p>
                           <w:p>
@@ -4828,7 +5576,7 @@
           </mc:Choice>
           <mc:Fallback>
             <w:pict>
-              <v:shape w14:anchorId="6A1423BB" id="Text Box 31" o:spid="_x0000_s1033" type="#_x0000_t202" style="position:absolute;left:0;text-align:left;margin-left:231.75pt;margin-top:5.75pt;width:217.5pt;height:118.5pt;z-index:251676680;visibility:visible;mso-wrap-style:square;mso-height-percent:0;mso-wrap-distance-left:9pt;mso-wrap-distance-top:0;mso-wrap-distance-right:9pt;mso-wrap-distance-bottom:0;mso-position-horizontal:absolute;mso-position-horizontal-relative:text;mso-position-vertical:absolute;mso-position-vertical-relative:text;mso-height-percent:0;mso-height-relative:margin;v-text-anchor:top" o:gfxdata="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" filled="f" stroked="f" strokeweight=".5pt">
+              <v:shape w14:anchorId="6A1423BB" id="Text Box 31" o:spid="_x0000_s1034" type="#_x0000_t202" style="position:absolute;left:0;text-align:left;margin-left:231.75pt;margin-top:5.75pt;width:217.5pt;height:118.5pt;z-index:251676680;visibility:visible;mso-wrap-style:square;mso-height-percent:0;mso-wrap-distance-left:9pt;mso-wrap-distance-top:0;mso-wrap-distance-right:9pt;mso-wrap-distance-bottom:0;mso-position-horizontal:absolute;mso-position-horizontal-relative:text;mso-position-vertical:absolute;mso-position-vertical-relative:text;mso-height-percent:0;mso-height-relative:margin;v-text-anchor:top" o:gfxdata="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" filled="f" stroked="f" strokeweight=".5pt">
                 <v:textbox>
                   <w:txbxContent>
                     <w:p>
@@ -4843,23 +5591,7 @@
                           <w:i/>
                           <w:iCs/>
                         </w:rPr>
-                        <w:t xml:space="preserve">End of round, with creatures who have eaten 2 </w:t>
-                      </w:r>
-                      <w:proofErr w:type="gramStart"/>
-                      <w:r>
-                        <w:rPr>
-                          <w:i/>
-                          <w:iCs/>
-                        </w:rPr>
-                        <w:t>food</w:t>
-                      </w:r>
-                      <w:proofErr w:type="gramEnd"/>
-                      <w:r>
-                        <w:rPr>
-                          <w:i/>
-                          <w:iCs/>
-                        </w:rPr>
-                        <w:t xml:space="preserve"> at the top, creatures who have eaten 1 food at the left corner, and creatures who ate no food at the bottom.</w:t>
+                        <w:t>End of round, with creatures who have eaten 2 food at the top, creatures who have eaten 1 food at the left corner, and creatures who ate no food at the bottom.</w:t>
                       </w:r>
                     </w:p>
                     <w:p>
@@ -4983,6 +5715,22 @@
     <w:p>
       <w:pPr>
         <w:rPr>
+          <w:sz w:val="28"/>
+          <w:szCs w:val="28"/>
+        </w:rPr>
+      </w:pPr>
+    </w:p>
+    <w:p>
+      <w:pPr>
+        <w:rPr>
+          <w:sz w:val="28"/>
+          <w:szCs w:val="28"/>
+        </w:rPr>
+      </w:pPr>
+    </w:p>
+    <w:p>
+      <w:pPr>
+        <w:rPr>
           <w:sz w:val="22"/>
           <w:szCs w:val="22"/>
         </w:rPr>
@@ -4996,34 +5744,49 @@
       </w:r>
       <w:r>
         <w:rPr>
+          <w:sz w:val="28"/>
+          <w:szCs w:val="28"/>
+        </w:rPr>
+        <w:t xml:space="preserve"> for phase 1</w:t>
+      </w:r>
+      <w:r>
+        <w:rPr>
           <w:sz w:val="22"/>
           <w:szCs w:val="22"/>
         </w:rPr>
-        <w:t xml:space="preserve">: </w:t>
-      </w:r>
-      <w:r>
+        <w:t>:</w:t>
+      </w:r>
+    </w:p>
+    <w:p>
+      <w:pPr>
         <w:rPr>
           <w:sz w:val="22"/>
           <w:szCs w:val="22"/>
         </w:rPr>
-        <w:t xml:space="preserve">I showed the first working prototype to all 3 of my </w:t>
-      </w:r>
-      <w:proofErr w:type="gramStart"/>
-      <w:r>
+      </w:pPr>
+    </w:p>
+    <w:p>
+      <w:pPr>
         <w:rPr>
           <w:sz w:val="22"/>
           <w:szCs w:val="22"/>
         </w:rPr>
-        <w:t>stakeholders, and</w:t>
-      </w:r>
-      <w:proofErr w:type="gramEnd"/>
+      </w:pPr>
       <w:r>
         <w:rPr>
           <w:sz w:val="22"/>
           <w:szCs w:val="22"/>
         </w:rPr>
-        <w:t xml:space="preserve"> have summarised their opinions below.</w:t>
-      </w:r>
+        <w:t>I showed the first working prototype to all 3 of my stakeholders, and have summarised their opinions below.</w:t>
+      </w:r>
+    </w:p>
+    <w:p>
+      <w:pPr>
+        <w:rPr>
+          <w:sz w:val="22"/>
+          <w:szCs w:val="22"/>
+        </w:rPr>
+      </w:pPr>
     </w:p>
     <w:tbl>
       <w:tblPr>
@@ -5322,23 +6085,7 @@
                 <w:sz w:val="22"/>
                 <w:szCs w:val="22"/>
               </w:rPr>
-              <w:t xml:space="preserve">The movement of the creatures looks </w:t>
-            </w:r>
-            <w:proofErr w:type="gramStart"/>
-            <w:r>
-              <w:rPr>
-                <w:sz w:val="22"/>
-                <w:szCs w:val="22"/>
-              </w:rPr>
-              <w:t>natural</w:t>
-            </w:r>
-            <w:proofErr w:type="gramEnd"/>
-            <w:r>
-              <w:rPr>
-                <w:sz w:val="22"/>
-                <w:szCs w:val="22"/>
-              </w:rPr>
-              <w:t xml:space="preserve"> and I think it does a good job at representing the ‘looking for food’ instinct in most animals. One thing I’d change is that the food </w:t>
+              <w:t xml:space="preserve">The movement of the creatures looks natural and I think it does a good job at representing the ‘looking for food’ instinct in most animals. One thing I’d change is that the food </w:t>
             </w:r>
             <w:r>
               <w:rPr>
@@ -5381,6 +6128,94 @@
         <w:rPr>
           <w:sz w:val="22"/>
           <w:szCs w:val="22"/>
+        </w:rPr>
+      </w:pPr>
+    </w:p>
+    <w:p>
+      <w:pPr>
+        <w:rPr>
+          <w:sz w:val="28"/>
+          <w:szCs w:val="28"/>
+        </w:rPr>
+      </w:pPr>
+    </w:p>
+    <w:p>
+      <w:pPr>
+        <w:rPr>
+          <w:sz w:val="28"/>
+          <w:szCs w:val="28"/>
+        </w:rPr>
+      </w:pPr>
+    </w:p>
+    <w:p>
+      <w:pPr>
+        <w:rPr>
+          <w:sz w:val="28"/>
+          <w:szCs w:val="28"/>
+        </w:rPr>
+      </w:pPr>
+    </w:p>
+    <w:p>
+      <w:pPr>
+        <w:rPr>
+          <w:sz w:val="28"/>
+          <w:szCs w:val="28"/>
+        </w:rPr>
+      </w:pPr>
+    </w:p>
+    <w:p>
+      <w:pPr>
+        <w:rPr>
+          <w:sz w:val="28"/>
+          <w:szCs w:val="28"/>
+        </w:rPr>
+      </w:pPr>
+    </w:p>
+    <w:p>
+      <w:pPr>
+        <w:rPr>
+          <w:sz w:val="28"/>
+          <w:szCs w:val="28"/>
+        </w:rPr>
+      </w:pPr>
+    </w:p>
+    <w:p>
+      <w:pPr>
+        <w:rPr>
+          <w:sz w:val="28"/>
+          <w:szCs w:val="28"/>
+        </w:rPr>
+      </w:pPr>
+    </w:p>
+    <w:p>
+      <w:pPr>
+        <w:rPr>
+          <w:sz w:val="28"/>
+          <w:szCs w:val="28"/>
+        </w:rPr>
+      </w:pPr>
+    </w:p>
+    <w:p>
+      <w:pPr>
+        <w:rPr>
+          <w:sz w:val="28"/>
+          <w:szCs w:val="28"/>
+        </w:rPr>
+      </w:pPr>
+    </w:p>
+    <w:p>
+      <w:pPr>
+        <w:rPr>
+          <w:sz w:val="28"/>
+          <w:szCs w:val="28"/>
+        </w:rPr>
+      </w:pPr>
+    </w:p>
+    <w:p>
+      <w:pPr>
+        <w:rPr>
+          <w:sz w:val="28"/>
+          <w:szCs w:val="28"/>
         </w:rPr>
       </w:pPr>
     </w:p>
@@ -5493,6 +6328,9 @@
     </w:p>
     <w:p>
       <w:r>
+        <w:rPr>
+          <w:noProof/>
+        </w:rPr>
         <w:drawing>
           <wp:inline distT="0" distB="0" distL="0" distR="0" wp14:anchorId="764C8267" wp14:editId="4B911307">
             <wp:extent cx="5727700" cy="1470660"/>
@@ -5509,7 +6347,7 @@
                     <pic:cNvPicPr/>
                   </pic:nvPicPr>
                   <pic:blipFill>
-                    <a:blip r:embed="rId26"/>
+                    <a:blip r:embed="rId28"/>
                     <a:stretch>
                       <a:fillRect/>
                     </a:stretch>
@@ -5532,7 +6370,6 @@
     </w:p>
     <w:p>
       <w:r>
-        <w:lastRenderedPageBreak/>
         <w:t>Th</w:t>
       </w:r>
       <w:r>
@@ -5631,6 +6468,9 @@
     </w:p>
     <w:p>
       <w:r>
+        <w:rPr>
+          <w:noProof/>
+        </w:rPr>
         <w:drawing>
           <wp:inline distT="0" distB="0" distL="0" distR="0" wp14:anchorId="4C4D3759" wp14:editId="345ED83D">
             <wp:extent cx="5727700" cy="3164205"/>
@@ -5647,7 +6487,7 @@
                     <pic:cNvPicPr/>
                   </pic:nvPicPr>
                   <pic:blipFill>
-                    <a:blip r:embed="rId27"/>
+                    <a:blip r:embed="rId29"/>
                     <a:stretch>
                       <a:fillRect/>
                     </a:stretch>
@@ -5691,15 +6531,7 @@
         <w:t>sphere</w:t>
       </w:r>
       <w:r>
-        <w:t xml:space="preserve">, </w:t>
-      </w:r>
-      <w:proofErr w:type="gramStart"/>
-      <w:r>
-        <w:t>as long as</w:t>
-      </w:r>
-      <w:proofErr w:type="gramEnd"/>
-      <w:r>
-        <w:t xml:space="preserve"> they are not already targeted by another entity</w:t>
+        <w:t>, as long as they are not already targeted by another entity</w:t>
       </w:r>
       <w:r>
         <w:t xml:space="preserve"> and the ‘FoodEaten’ stat is below 2,</w:t>
@@ -5968,7 +6800,7 @@
           </mc:Choice>
           <mc:Fallback>
             <w:pict>
-              <v:shape w14:anchorId="5FF174CD" id="Text Box 24" o:spid="_x0000_s1034" type="#_x0000_t202" style="position:absolute;margin-left:195.55pt;margin-top:.55pt;width:246.75pt;height:145.5pt;z-index:251686912;visibility:visible;mso-wrap-style:square;mso-height-percent:0;mso-wrap-distance-left:9pt;mso-wrap-distance-top:0;mso-wrap-distance-right:9pt;mso-wrap-distance-bottom:0;mso-position-horizontal:right;mso-position-horizontal-relative:margin;mso-position-vertical:absolute;mso-position-vertical-relative:text;mso-height-percent:0;mso-height-relative:margin;v-text-anchor:top" o:gfxdata="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" filled="f" stroked="f" strokeweight=".5pt">
+              <v:shape w14:anchorId="5FF174CD" id="Text Box 24" o:spid="_x0000_s1035" type="#_x0000_t202" style="position:absolute;margin-left:195.55pt;margin-top:.55pt;width:246.75pt;height:145.5pt;z-index:251686912;visibility:visible;mso-wrap-style:square;mso-height-percent:0;mso-wrap-distance-left:9pt;mso-wrap-distance-top:0;mso-wrap-distance-right:9pt;mso-wrap-distance-bottom:0;mso-position-horizontal:right;mso-position-horizontal-relative:margin;mso-position-vertical:absolute;mso-position-vertical-relative:text;mso-height-percent:0;mso-height-relative:margin;v-text-anchor:top" o:gfxdata="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" filled="f" stroked="f" strokeweight=".5pt">
                 <v:textbox>
                   <w:txbxContent>
                     <w:p>
@@ -6090,6 +6922,9 @@
         </mc:AlternateContent>
       </w:r>
       <w:r>
+        <w:rPr>
+          <w:noProof/>
+        </w:rPr>
         <w:drawing>
           <wp:anchor distT="0" distB="0" distL="114300" distR="114300" simplePos="0" relativeHeight="251680768" behindDoc="0" locked="0" layoutInCell="1" allowOverlap="1" wp14:anchorId="40EA3D09" wp14:editId="6B82EB08">
             <wp:simplePos x="0" y="0"/>
@@ -6114,7 +6949,7 @@
                     <pic:cNvPicPr/>
                   </pic:nvPicPr>
                   <pic:blipFill>
-                    <a:blip r:embed="rId28">
+                    <a:blip r:embed="rId30">
                       <a:extLst>
                         <a:ext uri="{28A0092B-C50C-407E-A947-70E740481C1C}">
                           <a14:useLocalDpi xmlns:a14="http://schemas.microsoft.com/office/drawing/2010/main" val="0"/>
@@ -6184,6 +7019,9 @@
     </w:p>
     <w:p>
       <w:r>
+        <w:rPr>
+          <w:noProof/>
+        </w:rPr>
         <w:drawing>
           <wp:anchor distT="0" distB="0" distL="114300" distR="114300" simplePos="0" relativeHeight="251674624" behindDoc="0" locked="0" layoutInCell="1" allowOverlap="1" wp14:anchorId="42C74141" wp14:editId="4F9B892A">
             <wp:simplePos x="0" y="0"/>
@@ -6208,7 +7046,7 @@
                     <pic:cNvPicPr/>
                   </pic:nvPicPr>
                   <pic:blipFill>
-                    <a:blip r:embed="rId29">
+                    <a:blip r:embed="rId31">
                       <a:extLst>
                         <a:ext uri="{28A0092B-C50C-407E-A947-70E740481C1C}">
                           <a14:useLocalDpi xmlns:a14="http://schemas.microsoft.com/office/drawing/2010/main" val="0"/>
@@ -6259,16 +7097,11 @@
     <w:p/>
     <w:p>
       <w:r>
-        <w:t xml:space="preserve">If no food is found, the entity will wander around randomly </w:t>
-      </w:r>
-      <w:r>
-        <w:t xml:space="preserve">(using the wander method), and if food is detected by the </w:t>
-      </w:r>
-      <w:proofErr w:type="spellStart"/>
-      <w:r>
-        <w:t>huntFood</w:t>
-      </w:r>
-      <w:proofErr w:type="spellEnd"/>
+        <w:t xml:space="preserve">If no food is found, the entity will wander around randomly (using the wander method), and if food is detected by the </w:t>
+      </w:r>
+      <w:r>
+        <w:t>hunt Food</w:t>
+      </w:r>
       <w:r>
         <w:t xml:space="preserve"> Method, the entity will stop wandering and will make its way to the food item detected within its vision sphere.</w:t>
       </w:r>
@@ -6325,6 +7158,155 @@
 <file path=word/numbering.xml><?xml version="1.0" encoding="utf-8"?>
 <w:numbering xmlns:wpc="http://schemas.microsoft.com/office/word/2010/wordprocessingCanvas" xmlns:cx="http://schemas.microsoft.com/office/drawing/2014/chartex" xmlns:cx1="http://schemas.microsoft.com/office/drawing/2015/9/8/chartex" xmlns:cx2="http://schemas.microsoft.com/office/drawing/2015/10/21/chartex" xmlns:cx3="http://schemas.microsoft.com/office/drawing/2016/5/9/chartex" xmlns:cx4="http://schemas.microsoft.com/office/drawing/2016/5/10/chartex" xmlns:cx5="http://schemas.microsoft.com/office/drawing/2016/5/11/chartex" xmlns:cx6="http://schemas.microsoft.com/office/drawing/2016/5/12/chartex" xmlns:cx7="http://schemas.microsoft.com/office/drawing/2016/5/13/chartex" xmlns:cx8="http://schemas.microsoft.com/office/drawing/2016/5/14/chartex" xmlns:mc="http://schemas.openxmlformats.org/markup-compatibility/2006" xmlns:aink="http://schemas.microsoft.com/office/drawing/2016/ink" xmlns:am3d="http://schemas.microsoft.com/office/drawing/2017/model3d" xmlns:o="urn:schemas-microsoft-com:office:office" xmlns:r="http://schemas.openxmlformats.org/officeDocument/2006/relationships" xmlns:m="http://schemas.openxmlformats.org/officeDocument/2006/math" xmlns:v="urn:schemas-microsoft-com:vml" xmlns:wp14="http://schemas.microsoft.com/office/word/2010/wordprocessingDrawing" xmlns:wp="http://schemas.openxmlformats.org/drawingml/2006/wordprocessingDrawing" xmlns:w10="urn:schemas-microsoft-com:office:word" xmlns:w="http://schemas.openxmlformats.org/wordprocessingml/2006/main" xmlns:w14="http://schemas.microsoft.com/office/word/2010/wordml" xmlns:w15="http://schemas.microsoft.com/office/word/2012/wordml" xmlns:w16cex="http://schemas.microsoft.com/office/word/2018/wordml/cex" xmlns:w16cid="http://schemas.microsoft.com/office/word/2016/wordml/cid" xmlns:w16="http://schemas.microsoft.com/office/word/2018/wordml" xmlns:w16sdtdh="http://schemas.microsoft.com/office/word/2020/wordml/sdtdatahash" xmlns:w16se="http://schemas.microsoft.com/office/word/2015/wordml/symex" xmlns:wpg="http://schemas.microsoft.com/office/word/2010/wordprocessingGroup" xmlns:wpi="http://schemas.microsoft.com/office/word/2010/wordprocessingInk" xmlns:wne="http://schemas.microsoft.com/office/word/2006/wordml" xmlns:wps="http://schemas.microsoft.com/office/word/2010/wordprocessingShape" mc:Ignorable="w14 w15 w16se w16cid w16 w16cex w16sdtdh wp14">
   <w:abstractNum w:abstractNumId="0" w15:restartNumberingAfterBreak="0">
+    <w:nsid w:val="1A945106"/>
+    <w:multiLevelType w:val="multilevel"/>
+    <w:tmpl w:val="36861CD4"/>
+    <w:lvl w:ilvl="0">
+      <w:start w:val="1"/>
+      <w:numFmt w:val="bullet"/>
+      <w:lvlText w:val=""/>
+      <w:lvlJc w:val="left"/>
+      <w:pPr>
+        <w:tabs>
+          <w:tab w:val="num" w:pos="720"/>
+        </w:tabs>
+        <w:ind w:left="720" w:hanging="360"/>
+      </w:pPr>
+      <w:rPr>
+        <w:rFonts w:ascii="Symbol" w:hAnsi="Symbol" w:hint="default"/>
+        <w:sz w:val="20"/>
+      </w:rPr>
+    </w:lvl>
+    <w:lvl w:ilvl="1" w:tentative="1">
+      <w:start w:val="1"/>
+      <w:numFmt w:val="bullet"/>
+      <w:lvlText w:val=""/>
+      <w:lvlJc w:val="left"/>
+      <w:pPr>
+        <w:tabs>
+          <w:tab w:val="num" w:pos="1440"/>
+        </w:tabs>
+        <w:ind w:left="1440" w:hanging="360"/>
+      </w:pPr>
+      <w:rPr>
+        <w:rFonts w:ascii="Symbol" w:hAnsi="Symbol" w:hint="default"/>
+        <w:sz w:val="20"/>
+      </w:rPr>
+    </w:lvl>
+    <w:lvl w:ilvl="2" w:tentative="1">
+      <w:start w:val="1"/>
+      <w:numFmt w:val="bullet"/>
+      <w:lvlText w:val=""/>
+      <w:lvlJc w:val="left"/>
+      <w:pPr>
+        <w:tabs>
+          <w:tab w:val="num" w:pos="2160"/>
+        </w:tabs>
+        <w:ind w:left="2160" w:hanging="360"/>
+      </w:pPr>
+      <w:rPr>
+        <w:rFonts w:ascii="Symbol" w:hAnsi="Symbol" w:hint="default"/>
+        <w:sz w:val="20"/>
+      </w:rPr>
+    </w:lvl>
+    <w:lvl w:ilvl="3" w:tentative="1">
+      <w:start w:val="1"/>
+      <w:numFmt w:val="bullet"/>
+      <w:lvlText w:val=""/>
+      <w:lvlJc w:val="left"/>
+      <w:pPr>
+        <w:tabs>
+          <w:tab w:val="num" w:pos="2880"/>
+        </w:tabs>
+        <w:ind w:left="2880" w:hanging="360"/>
+      </w:pPr>
+      <w:rPr>
+        <w:rFonts w:ascii="Symbol" w:hAnsi="Symbol" w:hint="default"/>
+        <w:sz w:val="20"/>
+      </w:rPr>
+    </w:lvl>
+    <w:lvl w:ilvl="4" w:tentative="1">
+      <w:start w:val="1"/>
+      <w:numFmt w:val="bullet"/>
+      <w:lvlText w:val=""/>
+      <w:lvlJc w:val="left"/>
+      <w:pPr>
+        <w:tabs>
+          <w:tab w:val="num" w:pos="3600"/>
+        </w:tabs>
+        <w:ind w:left="3600" w:hanging="360"/>
+      </w:pPr>
+      <w:rPr>
+        <w:rFonts w:ascii="Symbol" w:hAnsi="Symbol" w:hint="default"/>
+        <w:sz w:val="20"/>
+      </w:rPr>
+    </w:lvl>
+    <w:lvl w:ilvl="5" w:tentative="1">
+      <w:start w:val="1"/>
+      <w:numFmt w:val="bullet"/>
+      <w:lvlText w:val=""/>
+      <w:lvlJc w:val="left"/>
+      <w:pPr>
+        <w:tabs>
+          <w:tab w:val="num" w:pos="4320"/>
+        </w:tabs>
+        <w:ind w:left="4320" w:hanging="360"/>
+      </w:pPr>
+      <w:rPr>
+        <w:rFonts w:ascii="Symbol" w:hAnsi="Symbol" w:hint="default"/>
+        <w:sz w:val="20"/>
+      </w:rPr>
+    </w:lvl>
+    <w:lvl w:ilvl="6" w:tentative="1">
+      <w:start w:val="1"/>
+      <w:numFmt w:val="bullet"/>
+      <w:lvlText w:val=""/>
+      <w:lvlJc w:val="left"/>
+      <w:pPr>
+        <w:tabs>
+          <w:tab w:val="num" w:pos="5040"/>
+        </w:tabs>
+        <w:ind w:left="5040" w:hanging="360"/>
+      </w:pPr>
+      <w:rPr>
+        <w:rFonts w:ascii="Symbol" w:hAnsi="Symbol" w:hint="default"/>
+        <w:sz w:val="20"/>
+      </w:rPr>
+    </w:lvl>
+    <w:lvl w:ilvl="7" w:tentative="1">
+      <w:start w:val="1"/>
+      <w:numFmt w:val="bullet"/>
+      <w:lvlText w:val=""/>
+      <w:lvlJc w:val="left"/>
+      <w:pPr>
+        <w:tabs>
+          <w:tab w:val="num" w:pos="5760"/>
+        </w:tabs>
+        <w:ind w:left="5760" w:hanging="360"/>
+      </w:pPr>
+      <w:rPr>
+        <w:rFonts w:ascii="Symbol" w:hAnsi="Symbol" w:hint="default"/>
+        <w:sz w:val="20"/>
+      </w:rPr>
+    </w:lvl>
+    <w:lvl w:ilvl="8" w:tentative="1">
+      <w:start w:val="1"/>
+      <w:numFmt w:val="bullet"/>
+      <w:lvlText w:val=""/>
+      <w:lvlJc w:val="left"/>
+      <w:pPr>
+        <w:tabs>
+          <w:tab w:val="num" w:pos="6480"/>
+        </w:tabs>
+        <w:ind w:left="6480" w:hanging="360"/>
+      </w:pPr>
+      <w:rPr>
+        <w:rFonts w:ascii="Symbol" w:hAnsi="Symbol" w:hint="default"/>
+        <w:sz w:val="20"/>
+      </w:rPr>
+    </w:lvl>
+  </w:abstractNum>
+  <w:abstractNum w:abstractNumId="1" w15:restartNumberingAfterBreak="0">
     <w:nsid w:val="417309E4"/>
     <w:multiLevelType w:val="hybridMultilevel"/>
     <w:tmpl w:val="4CF85940"/>
@@ -6437,6 +7419,9 @@
     </w:lvl>
   </w:abstractNum>
   <w:num w:numId="1">
+    <w:abstractNumId w:val="1"/>
+  </w:num>
+  <w:num w:numId="2">
     <w:abstractNumId w:val="0"/>
   </w:num>
 </w:numbering>
@@ -6971,6 +7956,1531 @@
 </w:styles>
 </file>
 
+<file path=word/charts/chart1.xml><?xml version="1.0" encoding="utf-8"?>
+<c:chartSpace xmlns:c="http://schemas.openxmlformats.org/drawingml/2006/chart" xmlns:a="http://schemas.openxmlformats.org/drawingml/2006/main" xmlns:r="http://schemas.openxmlformats.org/officeDocument/2006/relationships" xmlns:c16r2="http://schemas.microsoft.com/office/drawing/2015/06/chart">
+  <c:date1904 val="0"/>
+  <c:lang val="en-US"/>
+  <c:roundedCorners val="0"/>
+  <mc:AlternateContent xmlns:mc="http://schemas.openxmlformats.org/markup-compatibility/2006">
+    <mc:Choice xmlns:c14="http://schemas.microsoft.com/office/drawing/2007/8/2/chart" Requires="c14">
+      <c14:style val="102"/>
+    </mc:Choice>
+    <mc:Fallback>
+      <c:style val="2"/>
+    </mc:Fallback>
+  </mc:AlternateContent>
+  <c:chart>
+    <c:title>
+      <c:tx>
+        <c:rich>
+          <a:bodyPr rot="0" spcFirstLastPara="1" vertOverflow="ellipsis" vert="horz" wrap="square" anchor="ctr" anchorCtr="1"/>
+          <a:lstStyle/>
+          <a:p>
+            <a:pPr>
+              <a:defRPr sz="1400" b="1" i="0" u="none" strike="noStrike" kern="1200" cap="none" baseline="0">
+                <a:solidFill>
+                  <a:schemeClr val="lt1">
+                    <a:lumMod val="85000"/>
+                  </a:schemeClr>
+                </a:solidFill>
+                <a:latin typeface="+mn-lt"/>
+                <a:ea typeface="+mn-ea"/>
+                <a:cs typeface="+mn-cs"/>
+              </a:defRPr>
+            </a:pPr>
+            <a:r>
+              <a:rPr lang="en-GB"/>
+              <a:t>Performance comparison for complex and simple models</a:t>
+            </a:r>
+          </a:p>
+        </c:rich>
+      </c:tx>
+      <c:overlay val="0"/>
+      <c:spPr>
+        <a:noFill/>
+        <a:ln>
+          <a:noFill/>
+        </a:ln>
+        <a:effectLst/>
+      </c:spPr>
+      <c:txPr>
+        <a:bodyPr rot="0" spcFirstLastPara="1" vertOverflow="ellipsis" vert="horz" wrap="square" anchor="ctr" anchorCtr="1"/>
+        <a:lstStyle/>
+        <a:p>
+          <a:pPr>
+            <a:defRPr sz="1400" b="1" i="0" u="none" strike="noStrike" kern="1200" cap="none" baseline="0">
+              <a:solidFill>
+                <a:schemeClr val="lt1">
+                  <a:lumMod val="85000"/>
+                </a:schemeClr>
+              </a:solidFill>
+              <a:latin typeface="+mn-lt"/>
+              <a:ea typeface="+mn-ea"/>
+              <a:cs typeface="+mn-cs"/>
+            </a:defRPr>
+          </a:pPr>
+          <a:endParaRPr lang="en-US"/>
+        </a:p>
+      </c:txPr>
+    </c:title>
+    <c:autoTitleDeleted val="0"/>
+    <c:plotArea>
+      <c:layout/>
+      <c:lineChart>
+        <c:grouping val="standard"/>
+        <c:varyColors val="0"/>
+        <c:ser>
+          <c:idx val="0"/>
+          <c:order val="0"/>
+          <c:tx>
+            <c:strRef>
+              <c:f>Sheet1!$C$1</c:f>
+              <c:strCache>
+                <c:ptCount val="1"/>
+                <c:pt idx="0">
+                  <c:v>Complex Model</c:v>
+                </c:pt>
+              </c:strCache>
+            </c:strRef>
+          </c:tx>
+          <c:spPr>
+            <a:ln w="22225" cap="rnd">
+              <a:solidFill>
+                <a:schemeClr val="accent1"/>
+              </a:solidFill>
+            </a:ln>
+            <a:effectLst>
+              <a:glow rad="139700">
+                <a:schemeClr val="accent1">
+                  <a:satMod val="175000"/>
+                  <a:alpha val="14000"/>
+                </a:schemeClr>
+              </a:glow>
+            </a:effectLst>
+          </c:spPr>
+          <c:marker>
+            <c:symbol val="none"/>
+          </c:marker>
+          <c:cat>
+            <c:numRef>
+              <c:f>Sheet1!$B$2:$B$22</c:f>
+              <c:numCache>
+                <c:formatCode>General</c:formatCode>
+                <c:ptCount val="21"/>
+                <c:pt idx="0">
+                  <c:v>0</c:v>
+                </c:pt>
+                <c:pt idx="1">
+                  <c:v>1</c:v>
+                </c:pt>
+                <c:pt idx="2">
+                  <c:v>2</c:v>
+                </c:pt>
+                <c:pt idx="3">
+                  <c:v>3</c:v>
+                </c:pt>
+                <c:pt idx="4">
+                  <c:v>4</c:v>
+                </c:pt>
+                <c:pt idx="5">
+                  <c:v>5</c:v>
+                </c:pt>
+                <c:pt idx="6">
+                  <c:v>6</c:v>
+                </c:pt>
+                <c:pt idx="7">
+                  <c:v>7</c:v>
+                </c:pt>
+                <c:pt idx="8">
+                  <c:v>8</c:v>
+                </c:pt>
+                <c:pt idx="9">
+                  <c:v>9</c:v>
+                </c:pt>
+                <c:pt idx="10">
+                  <c:v>10</c:v>
+                </c:pt>
+                <c:pt idx="11">
+                  <c:v>11</c:v>
+                </c:pt>
+                <c:pt idx="12">
+                  <c:v>12</c:v>
+                </c:pt>
+                <c:pt idx="13">
+                  <c:v>13</c:v>
+                </c:pt>
+                <c:pt idx="14">
+                  <c:v>14</c:v>
+                </c:pt>
+                <c:pt idx="15">
+                  <c:v>15</c:v>
+                </c:pt>
+                <c:pt idx="16">
+                  <c:v>16</c:v>
+                </c:pt>
+                <c:pt idx="17">
+                  <c:v>17</c:v>
+                </c:pt>
+                <c:pt idx="18">
+                  <c:v>18</c:v>
+                </c:pt>
+                <c:pt idx="19">
+                  <c:v>19</c:v>
+                </c:pt>
+                <c:pt idx="20">
+                  <c:v>20</c:v>
+                </c:pt>
+              </c:numCache>
+            </c:numRef>
+          </c:cat>
+          <c:val>
+            <c:numRef>
+              <c:f>Sheet1!$C$2:$C$22</c:f>
+              <c:numCache>
+                <c:formatCode>General</c:formatCode>
+                <c:ptCount val="21"/>
+                <c:pt idx="0">
+                  <c:v>200</c:v>
+                </c:pt>
+                <c:pt idx="1">
+                  <c:v>200</c:v>
+                </c:pt>
+                <c:pt idx="2">
+                  <c:v>190</c:v>
+                </c:pt>
+                <c:pt idx="3">
+                  <c:v>179</c:v>
+                </c:pt>
+                <c:pt idx="4">
+                  <c:v>163</c:v>
+                </c:pt>
+                <c:pt idx="5">
+                  <c:v>154</c:v>
+                </c:pt>
+                <c:pt idx="6">
+                  <c:v>149</c:v>
+                </c:pt>
+                <c:pt idx="7">
+                  <c:v>134</c:v>
+                </c:pt>
+                <c:pt idx="8">
+                  <c:v>124</c:v>
+                </c:pt>
+                <c:pt idx="9">
+                  <c:v>112</c:v>
+                </c:pt>
+                <c:pt idx="10">
+                  <c:v>101</c:v>
+                </c:pt>
+                <c:pt idx="11">
+                  <c:v>87</c:v>
+                </c:pt>
+                <c:pt idx="12">
+                  <c:v>76</c:v>
+                </c:pt>
+                <c:pt idx="13">
+                  <c:v>59</c:v>
+                </c:pt>
+                <c:pt idx="14">
+                  <c:v>47</c:v>
+                </c:pt>
+                <c:pt idx="15">
+                  <c:v>39</c:v>
+                </c:pt>
+                <c:pt idx="16">
+                  <c:v>31</c:v>
+                </c:pt>
+                <c:pt idx="17">
+                  <c:v>26</c:v>
+                </c:pt>
+                <c:pt idx="18">
+                  <c:v>21</c:v>
+                </c:pt>
+                <c:pt idx="19">
+                  <c:v>16</c:v>
+                </c:pt>
+                <c:pt idx="20">
+                  <c:v>13</c:v>
+                </c:pt>
+              </c:numCache>
+            </c:numRef>
+          </c:val>
+          <c:smooth val="0"/>
+          <c:extLst>
+            <c:ext xmlns:c16="http://schemas.microsoft.com/office/drawing/2014/chart" uri="{C3380CC4-5D6E-409C-BE32-E72D297353CC}">
+              <c16:uniqueId val="{00000000-E445-41EE-A024-0669D6296BA0}"/>
+            </c:ext>
+          </c:extLst>
+        </c:ser>
+        <c:ser>
+          <c:idx val="1"/>
+          <c:order val="1"/>
+          <c:tx>
+            <c:strRef>
+              <c:f>Sheet1!$D$1</c:f>
+              <c:strCache>
+                <c:ptCount val="1"/>
+                <c:pt idx="0">
+                  <c:v>Simple Model</c:v>
+                </c:pt>
+              </c:strCache>
+            </c:strRef>
+          </c:tx>
+          <c:spPr>
+            <a:ln w="22225" cap="rnd">
+              <a:solidFill>
+                <a:schemeClr val="accent2"/>
+              </a:solidFill>
+            </a:ln>
+            <a:effectLst>
+              <a:glow rad="139700">
+                <a:schemeClr val="accent2">
+                  <a:satMod val="175000"/>
+                  <a:alpha val="14000"/>
+                </a:schemeClr>
+              </a:glow>
+            </a:effectLst>
+          </c:spPr>
+          <c:marker>
+            <c:symbol val="none"/>
+          </c:marker>
+          <c:cat>
+            <c:numRef>
+              <c:f>Sheet1!$B$2:$B$22</c:f>
+              <c:numCache>
+                <c:formatCode>General</c:formatCode>
+                <c:ptCount val="21"/>
+                <c:pt idx="0">
+                  <c:v>0</c:v>
+                </c:pt>
+                <c:pt idx="1">
+                  <c:v>1</c:v>
+                </c:pt>
+                <c:pt idx="2">
+                  <c:v>2</c:v>
+                </c:pt>
+                <c:pt idx="3">
+                  <c:v>3</c:v>
+                </c:pt>
+                <c:pt idx="4">
+                  <c:v>4</c:v>
+                </c:pt>
+                <c:pt idx="5">
+                  <c:v>5</c:v>
+                </c:pt>
+                <c:pt idx="6">
+                  <c:v>6</c:v>
+                </c:pt>
+                <c:pt idx="7">
+                  <c:v>7</c:v>
+                </c:pt>
+                <c:pt idx="8">
+                  <c:v>8</c:v>
+                </c:pt>
+                <c:pt idx="9">
+                  <c:v>9</c:v>
+                </c:pt>
+                <c:pt idx="10">
+                  <c:v>10</c:v>
+                </c:pt>
+                <c:pt idx="11">
+                  <c:v>11</c:v>
+                </c:pt>
+                <c:pt idx="12">
+                  <c:v>12</c:v>
+                </c:pt>
+                <c:pt idx="13">
+                  <c:v>13</c:v>
+                </c:pt>
+                <c:pt idx="14">
+                  <c:v>14</c:v>
+                </c:pt>
+                <c:pt idx="15">
+                  <c:v>15</c:v>
+                </c:pt>
+                <c:pt idx="16">
+                  <c:v>16</c:v>
+                </c:pt>
+                <c:pt idx="17">
+                  <c:v>17</c:v>
+                </c:pt>
+                <c:pt idx="18">
+                  <c:v>18</c:v>
+                </c:pt>
+                <c:pt idx="19">
+                  <c:v>19</c:v>
+                </c:pt>
+                <c:pt idx="20">
+                  <c:v>20</c:v>
+                </c:pt>
+              </c:numCache>
+            </c:numRef>
+          </c:cat>
+          <c:val>
+            <c:numRef>
+              <c:f>Sheet1!$D$2:$D$22</c:f>
+              <c:numCache>
+                <c:formatCode>General</c:formatCode>
+                <c:ptCount val="21"/>
+                <c:pt idx="0">
+                  <c:v>200</c:v>
+                </c:pt>
+                <c:pt idx="1">
+                  <c:v>200</c:v>
+                </c:pt>
+                <c:pt idx="2">
+                  <c:v>199</c:v>
+                </c:pt>
+                <c:pt idx="3">
+                  <c:v>198</c:v>
+                </c:pt>
+                <c:pt idx="4">
+                  <c:v>197</c:v>
+                </c:pt>
+                <c:pt idx="5">
+                  <c:v>195</c:v>
+                </c:pt>
+                <c:pt idx="6">
+                  <c:v>192</c:v>
+                </c:pt>
+                <c:pt idx="7">
+                  <c:v>190</c:v>
+                </c:pt>
+                <c:pt idx="8">
+                  <c:v>187</c:v>
+                </c:pt>
+                <c:pt idx="9">
+                  <c:v>185</c:v>
+                </c:pt>
+                <c:pt idx="10">
+                  <c:v>182</c:v>
+                </c:pt>
+                <c:pt idx="11">
+                  <c:v>180</c:v>
+                </c:pt>
+                <c:pt idx="12">
+                  <c:v>178</c:v>
+                </c:pt>
+                <c:pt idx="13">
+                  <c:v>175</c:v>
+                </c:pt>
+                <c:pt idx="14">
+                  <c:v>171</c:v>
+                </c:pt>
+                <c:pt idx="15">
+                  <c:v>167</c:v>
+                </c:pt>
+                <c:pt idx="16">
+                  <c:v>162</c:v>
+                </c:pt>
+                <c:pt idx="17">
+                  <c:v>156</c:v>
+                </c:pt>
+                <c:pt idx="18">
+                  <c:v>150</c:v>
+                </c:pt>
+                <c:pt idx="19">
+                  <c:v>147</c:v>
+                </c:pt>
+                <c:pt idx="20">
+                  <c:v>142</c:v>
+                </c:pt>
+              </c:numCache>
+            </c:numRef>
+          </c:val>
+          <c:smooth val="0"/>
+          <c:extLst>
+            <c:ext xmlns:c16="http://schemas.microsoft.com/office/drawing/2014/chart" uri="{C3380CC4-5D6E-409C-BE32-E72D297353CC}">
+              <c16:uniqueId val="{00000001-E445-41EE-A024-0669D6296BA0}"/>
+            </c:ext>
+          </c:extLst>
+        </c:ser>
+        <c:ser>
+          <c:idx val="2"/>
+          <c:order val="2"/>
+          <c:tx>
+            <c:strRef>
+              <c:f>Sheet1!$E$1</c:f>
+              <c:strCache>
+                <c:ptCount val="1"/>
+                <c:pt idx="0">
+                  <c:v>Minimum Requirement</c:v>
+                </c:pt>
+              </c:strCache>
+            </c:strRef>
+          </c:tx>
+          <c:spPr>
+            <a:ln w="22225" cap="rnd">
+              <a:solidFill>
+                <a:schemeClr val="accent3"/>
+              </a:solidFill>
+            </a:ln>
+            <a:effectLst>
+              <a:glow rad="139700">
+                <a:schemeClr val="accent3">
+                  <a:satMod val="175000"/>
+                  <a:alpha val="14000"/>
+                </a:schemeClr>
+              </a:glow>
+            </a:effectLst>
+          </c:spPr>
+          <c:marker>
+            <c:symbol val="none"/>
+          </c:marker>
+          <c:cat>
+            <c:numRef>
+              <c:f>Sheet1!$B$2:$B$22</c:f>
+              <c:numCache>
+                <c:formatCode>General</c:formatCode>
+                <c:ptCount val="21"/>
+                <c:pt idx="0">
+                  <c:v>0</c:v>
+                </c:pt>
+                <c:pt idx="1">
+                  <c:v>1</c:v>
+                </c:pt>
+                <c:pt idx="2">
+                  <c:v>2</c:v>
+                </c:pt>
+                <c:pt idx="3">
+                  <c:v>3</c:v>
+                </c:pt>
+                <c:pt idx="4">
+                  <c:v>4</c:v>
+                </c:pt>
+                <c:pt idx="5">
+                  <c:v>5</c:v>
+                </c:pt>
+                <c:pt idx="6">
+                  <c:v>6</c:v>
+                </c:pt>
+                <c:pt idx="7">
+                  <c:v>7</c:v>
+                </c:pt>
+                <c:pt idx="8">
+                  <c:v>8</c:v>
+                </c:pt>
+                <c:pt idx="9">
+                  <c:v>9</c:v>
+                </c:pt>
+                <c:pt idx="10">
+                  <c:v>10</c:v>
+                </c:pt>
+                <c:pt idx="11">
+                  <c:v>11</c:v>
+                </c:pt>
+                <c:pt idx="12">
+                  <c:v>12</c:v>
+                </c:pt>
+                <c:pt idx="13">
+                  <c:v>13</c:v>
+                </c:pt>
+                <c:pt idx="14">
+                  <c:v>14</c:v>
+                </c:pt>
+                <c:pt idx="15">
+                  <c:v>15</c:v>
+                </c:pt>
+                <c:pt idx="16">
+                  <c:v>16</c:v>
+                </c:pt>
+                <c:pt idx="17">
+                  <c:v>17</c:v>
+                </c:pt>
+                <c:pt idx="18">
+                  <c:v>18</c:v>
+                </c:pt>
+                <c:pt idx="19">
+                  <c:v>19</c:v>
+                </c:pt>
+                <c:pt idx="20">
+                  <c:v>20</c:v>
+                </c:pt>
+              </c:numCache>
+            </c:numRef>
+          </c:cat>
+          <c:val>
+            <c:numRef>
+              <c:f>Sheet1!$E$2:$E$22</c:f>
+              <c:numCache>
+                <c:formatCode>General</c:formatCode>
+                <c:ptCount val="21"/>
+                <c:pt idx="0">
+                  <c:v>45</c:v>
+                </c:pt>
+                <c:pt idx="1">
+                  <c:v>45</c:v>
+                </c:pt>
+                <c:pt idx="2">
+                  <c:v>45</c:v>
+                </c:pt>
+                <c:pt idx="3">
+                  <c:v>45</c:v>
+                </c:pt>
+                <c:pt idx="4">
+                  <c:v>45</c:v>
+                </c:pt>
+                <c:pt idx="5">
+                  <c:v>45</c:v>
+                </c:pt>
+                <c:pt idx="6">
+                  <c:v>45</c:v>
+                </c:pt>
+                <c:pt idx="7">
+                  <c:v>45</c:v>
+                </c:pt>
+                <c:pt idx="8">
+                  <c:v>45</c:v>
+                </c:pt>
+                <c:pt idx="9">
+                  <c:v>45</c:v>
+                </c:pt>
+                <c:pt idx="10">
+                  <c:v>45</c:v>
+                </c:pt>
+                <c:pt idx="11">
+                  <c:v>45</c:v>
+                </c:pt>
+                <c:pt idx="12">
+                  <c:v>45</c:v>
+                </c:pt>
+                <c:pt idx="13">
+                  <c:v>45</c:v>
+                </c:pt>
+                <c:pt idx="14">
+                  <c:v>45</c:v>
+                </c:pt>
+                <c:pt idx="15">
+                  <c:v>45</c:v>
+                </c:pt>
+                <c:pt idx="16">
+                  <c:v>45</c:v>
+                </c:pt>
+                <c:pt idx="17">
+                  <c:v>45</c:v>
+                </c:pt>
+                <c:pt idx="18">
+                  <c:v>45</c:v>
+                </c:pt>
+                <c:pt idx="19">
+                  <c:v>45</c:v>
+                </c:pt>
+                <c:pt idx="20">
+                  <c:v>45</c:v>
+                </c:pt>
+              </c:numCache>
+            </c:numRef>
+          </c:val>
+          <c:smooth val="0"/>
+          <c:extLst>
+            <c:ext xmlns:c16="http://schemas.microsoft.com/office/drawing/2014/chart" uri="{C3380CC4-5D6E-409C-BE32-E72D297353CC}">
+              <c16:uniqueId val="{00000002-E445-41EE-A024-0669D6296BA0}"/>
+            </c:ext>
+          </c:extLst>
+        </c:ser>
+        <c:dLbls>
+          <c:showLegendKey val="0"/>
+          <c:showVal val="0"/>
+          <c:showCatName val="0"/>
+          <c:showSerName val="0"/>
+          <c:showPercent val="0"/>
+          <c:showBubbleSize val="0"/>
+        </c:dLbls>
+        <c:smooth val="0"/>
+        <c:axId val="125764944"/>
+        <c:axId val="125765360"/>
+      </c:lineChart>
+      <c:catAx>
+        <c:axId val="125764944"/>
+        <c:scaling>
+          <c:orientation val="minMax"/>
+        </c:scaling>
+        <c:delete val="0"/>
+        <c:axPos val="b"/>
+        <c:majorGridlines>
+          <c:spPr>
+            <a:ln w="6350" cap="flat" cmpd="sng" algn="ctr">
+              <a:solidFill>
+                <a:schemeClr val="bg1">
+                  <a:alpha val="30000"/>
+                </a:schemeClr>
+              </a:solidFill>
+              <a:round/>
+            </a:ln>
+            <a:effectLst/>
+          </c:spPr>
+        </c:majorGridlines>
+        <c:title>
+          <c:tx>
+            <c:rich>
+              <a:bodyPr rot="0" spcFirstLastPara="1" vertOverflow="ellipsis" vert="horz" wrap="square" anchor="ctr" anchorCtr="1"/>
+              <a:lstStyle/>
+              <a:p>
+                <a:pPr>
+                  <a:defRPr sz="900" b="1" i="0" u="none" strike="noStrike" kern="1200" baseline="0">
+                    <a:solidFill>
+                      <a:schemeClr val="lt1">
+                        <a:lumMod val="75000"/>
+                      </a:schemeClr>
+                    </a:solidFill>
+                    <a:latin typeface="+mn-lt"/>
+                    <a:ea typeface="+mn-ea"/>
+                    <a:cs typeface="+mn-cs"/>
+                  </a:defRPr>
+                </a:pPr>
+                <a:r>
+                  <a:rPr lang="en-GB"/>
+                  <a:t>Number</a:t>
+                </a:r>
+                <a:r>
+                  <a:rPr lang="en-GB" baseline="0"/>
+                  <a:t> of entities on-screen</a:t>
+                </a:r>
+                <a:endParaRPr lang="en-GB"/>
+              </a:p>
+            </c:rich>
+          </c:tx>
+          <c:overlay val="0"/>
+          <c:spPr>
+            <a:noFill/>
+            <a:ln>
+              <a:noFill/>
+            </a:ln>
+            <a:effectLst/>
+          </c:spPr>
+          <c:txPr>
+            <a:bodyPr rot="0" spcFirstLastPara="1" vertOverflow="ellipsis" vert="horz" wrap="square" anchor="ctr" anchorCtr="1"/>
+            <a:lstStyle/>
+            <a:p>
+              <a:pPr>
+                <a:defRPr sz="900" b="1" i="0" u="none" strike="noStrike" kern="1200" baseline="0">
+                  <a:solidFill>
+                    <a:schemeClr val="lt1">
+                      <a:lumMod val="75000"/>
+                    </a:schemeClr>
+                  </a:solidFill>
+                  <a:latin typeface="+mn-lt"/>
+                  <a:ea typeface="+mn-ea"/>
+                  <a:cs typeface="+mn-cs"/>
+                </a:defRPr>
+              </a:pPr>
+              <a:endParaRPr lang="en-US"/>
+            </a:p>
+          </c:txPr>
+        </c:title>
+        <c:numFmt formatCode="General" sourceLinked="1"/>
+        <c:majorTickMark val="none"/>
+        <c:minorTickMark val="none"/>
+        <c:tickLblPos val="nextTo"/>
+        <c:spPr>
+          <a:noFill/>
+          <a:ln>
+            <a:noFill/>
+          </a:ln>
+          <a:effectLst/>
+        </c:spPr>
+        <c:txPr>
+          <a:bodyPr rot="-60000000" spcFirstLastPara="1" vertOverflow="ellipsis" vert="horz" wrap="square" anchor="ctr" anchorCtr="1"/>
+          <a:lstStyle/>
+          <a:p>
+            <a:pPr>
+              <a:defRPr sz="900" b="0" i="0" u="none" strike="noStrike" kern="1200" baseline="0">
+                <a:solidFill>
+                  <a:schemeClr val="lt1">
+                    <a:lumMod val="75000"/>
+                  </a:schemeClr>
+                </a:solidFill>
+                <a:latin typeface="+mn-lt"/>
+                <a:ea typeface="+mn-ea"/>
+                <a:cs typeface="+mn-cs"/>
+              </a:defRPr>
+            </a:pPr>
+            <a:endParaRPr lang="en-US"/>
+          </a:p>
+        </c:txPr>
+        <c:crossAx val="125765360"/>
+        <c:crosses val="autoZero"/>
+        <c:auto val="1"/>
+        <c:lblAlgn val="ctr"/>
+        <c:lblOffset val="100"/>
+        <c:noMultiLvlLbl val="0"/>
+      </c:catAx>
+      <c:valAx>
+        <c:axId val="125765360"/>
+        <c:scaling>
+          <c:orientation val="minMax"/>
+        </c:scaling>
+        <c:delete val="0"/>
+        <c:axPos val="l"/>
+        <c:majorGridlines>
+          <c:spPr>
+            <a:ln w="9525" cap="flat" cmpd="sng" algn="ctr">
+              <a:solidFill>
+                <a:schemeClr val="bg1">
+                  <a:alpha val="20000"/>
+                </a:schemeClr>
+              </a:solidFill>
+              <a:round/>
+            </a:ln>
+            <a:effectLst/>
+          </c:spPr>
+        </c:majorGridlines>
+        <c:title>
+          <c:tx>
+            <c:rich>
+              <a:bodyPr rot="-5400000" spcFirstLastPara="1" vertOverflow="ellipsis" vert="horz" wrap="square" anchor="ctr" anchorCtr="1"/>
+              <a:lstStyle/>
+              <a:p>
+                <a:pPr>
+                  <a:defRPr sz="900" b="1" i="0" u="none" strike="noStrike" kern="1200" baseline="0">
+                    <a:solidFill>
+                      <a:schemeClr val="lt1">
+                        <a:lumMod val="75000"/>
+                      </a:schemeClr>
+                    </a:solidFill>
+                    <a:latin typeface="+mn-lt"/>
+                    <a:ea typeface="+mn-ea"/>
+                    <a:cs typeface="+mn-cs"/>
+                  </a:defRPr>
+                </a:pPr>
+                <a:r>
+                  <a:rPr lang="en-GB"/>
+                  <a:t>Average</a:t>
+                </a:r>
+                <a:r>
+                  <a:rPr lang="en-GB" baseline="0"/>
+                  <a:t> Frames per second</a:t>
+                </a:r>
+                <a:endParaRPr lang="en-GB"/>
+              </a:p>
+            </c:rich>
+          </c:tx>
+          <c:overlay val="0"/>
+          <c:spPr>
+            <a:noFill/>
+            <a:ln>
+              <a:noFill/>
+            </a:ln>
+            <a:effectLst/>
+          </c:spPr>
+          <c:txPr>
+            <a:bodyPr rot="-5400000" spcFirstLastPara="1" vertOverflow="ellipsis" vert="horz" wrap="square" anchor="ctr" anchorCtr="1"/>
+            <a:lstStyle/>
+            <a:p>
+              <a:pPr>
+                <a:defRPr sz="900" b="1" i="0" u="none" strike="noStrike" kern="1200" baseline="0">
+                  <a:solidFill>
+                    <a:schemeClr val="lt1">
+                      <a:lumMod val="75000"/>
+                    </a:schemeClr>
+                  </a:solidFill>
+                  <a:latin typeface="+mn-lt"/>
+                  <a:ea typeface="+mn-ea"/>
+                  <a:cs typeface="+mn-cs"/>
+                </a:defRPr>
+              </a:pPr>
+              <a:endParaRPr lang="en-US"/>
+            </a:p>
+          </c:txPr>
+        </c:title>
+        <c:numFmt formatCode="General" sourceLinked="1"/>
+        <c:majorTickMark val="none"/>
+        <c:minorTickMark val="none"/>
+        <c:tickLblPos val="nextTo"/>
+        <c:spPr>
+          <a:noFill/>
+          <a:ln>
+            <a:noFill/>
+          </a:ln>
+          <a:effectLst/>
+        </c:spPr>
+        <c:txPr>
+          <a:bodyPr rot="-60000000" spcFirstLastPara="1" vertOverflow="ellipsis" vert="horz" wrap="square" anchor="ctr" anchorCtr="1"/>
+          <a:lstStyle/>
+          <a:p>
+            <a:pPr>
+              <a:defRPr sz="900" b="0" i="0" u="none" strike="noStrike" kern="1200" baseline="0">
+                <a:solidFill>
+                  <a:schemeClr val="lt1">
+                    <a:lumMod val="75000"/>
+                  </a:schemeClr>
+                </a:solidFill>
+                <a:latin typeface="+mn-lt"/>
+                <a:ea typeface="+mn-ea"/>
+                <a:cs typeface="+mn-cs"/>
+              </a:defRPr>
+            </a:pPr>
+            <a:endParaRPr lang="en-US"/>
+          </a:p>
+        </c:txPr>
+        <c:crossAx val="125764944"/>
+        <c:crosses val="autoZero"/>
+        <c:crossBetween val="between"/>
+      </c:valAx>
+      <c:spPr>
+        <a:noFill/>
+        <a:ln>
+          <a:noFill/>
+        </a:ln>
+        <a:effectLst/>
+      </c:spPr>
+    </c:plotArea>
+    <c:legend>
+      <c:legendPos val="t"/>
+      <c:overlay val="0"/>
+      <c:spPr>
+        <a:noFill/>
+        <a:ln>
+          <a:noFill/>
+        </a:ln>
+        <a:effectLst/>
+      </c:spPr>
+      <c:txPr>
+        <a:bodyPr rot="0" spcFirstLastPara="1" vertOverflow="ellipsis" vert="horz" wrap="square" anchor="ctr" anchorCtr="1"/>
+        <a:lstStyle/>
+        <a:p>
+          <a:pPr>
+            <a:defRPr sz="900" b="0" i="0" u="none" strike="noStrike" kern="1200" baseline="0">
+              <a:solidFill>
+                <a:schemeClr val="lt1">
+                  <a:lumMod val="75000"/>
+                </a:schemeClr>
+              </a:solidFill>
+              <a:latin typeface="+mn-lt"/>
+              <a:ea typeface="+mn-ea"/>
+              <a:cs typeface="+mn-cs"/>
+            </a:defRPr>
+          </a:pPr>
+          <a:endParaRPr lang="en-US"/>
+        </a:p>
+      </c:txPr>
+    </c:legend>
+    <c:plotVisOnly val="1"/>
+    <c:dispBlanksAs val="gap"/>
+    <c:showDLblsOverMax val="0"/>
+  </c:chart>
+  <c:spPr>
+    <a:solidFill>
+      <a:schemeClr val="tx1">
+        <a:lumMod val="75000"/>
+        <a:lumOff val="25000"/>
+      </a:schemeClr>
+    </a:solidFill>
+    <a:ln w="9525" cap="flat" cmpd="sng" algn="ctr">
+      <a:solidFill>
+        <a:schemeClr val="bg1">
+          <a:alpha val="46000"/>
+        </a:schemeClr>
+      </a:solidFill>
+      <a:round/>
+    </a:ln>
+    <a:effectLst/>
+  </c:spPr>
+  <c:txPr>
+    <a:bodyPr/>
+    <a:lstStyle/>
+    <a:p>
+      <a:pPr>
+        <a:defRPr/>
+      </a:pPr>
+      <a:endParaRPr lang="en-US"/>
+    </a:p>
+  </c:txPr>
+  <c:externalData r:id="rId3">
+    <c:autoUpdate val="0"/>
+  </c:externalData>
+</c:chartSpace>
+</file>
+
+<file path=word/charts/colors1.xml><?xml version="1.0" encoding="utf-8"?>
+<cs:colorStyle xmlns:cs="http://schemas.microsoft.com/office/drawing/2012/chartStyle" xmlns:a="http://schemas.openxmlformats.org/drawingml/2006/main" meth="cycle" id="10">
+  <a:schemeClr val="accent1"/>
+  <a:schemeClr val="accent2"/>
+  <a:schemeClr val="accent3"/>
+  <a:schemeClr val="accent4"/>
+  <a:schemeClr val="accent5"/>
+  <a:schemeClr val="accent6"/>
+  <cs:variation/>
+  <cs:variation>
+    <a:lumMod val="60000"/>
+  </cs:variation>
+  <cs:variation>
+    <a:lumMod val="80000"/>
+    <a:lumOff val="20000"/>
+  </cs:variation>
+  <cs:variation>
+    <a:lumMod val="80000"/>
+  </cs:variation>
+  <cs:variation>
+    <a:lumMod val="60000"/>
+    <a:lumOff val="40000"/>
+  </cs:variation>
+  <cs:variation>
+    <a:lumMod val="50000"/>
+  </cs:variation>
+  <cs:variation>
+    <a:lumMod val="70000"/>
+    <a:lumOff val="30000"/>
+  </cs:variation>
+  <cs:variation>
+    <a:lumMod val="70000"/>
+  </cs:variation>
+  <cs:variation>
+    <a:lumMod val="50000"/>
+    <a:lumOff val="50000"/>
+  </cs:variation>
+</cs:colorStyle>
+</file>
+
+<file path=word/charts/style1.xml><?xml version="1.0" encoding="utf-8"?>
+<cs:chartStyle xmlns:cs="http://schemas.microsoft.com/office/drawing/2012/chartStyle" xmlns:a="http://schemas.openxmlformats.org/drawingml/2006/main" id="236">
+  <cs:axisTitle>
+    <cs:lnRef idx="0"/>
+    <cs:fillRef idx="0"/>
+    <cs:effectRef idx="0"/>
+    <cs:fontRef idx="minor">
+      <a:schemeClr val="lt1">
+        <a:lumMod val="75000"/>
+      </a:schemeClr>
+    </cs:fontRef>
+    <cs:defRPr sz="900" b="1" kern="1200"/>
+  </cs:axisTitle>
+  <cs:categoryAxis>
+    <cs:lnRef idx="0"/>
+    <cs:fillRef idx="0"/>
+    <cs:effectRef idx="0"/>
+    <cs:fontRef idx="minor">
+      <a:schemeClr val="lt1">
+        <a:lumMod val="75000"/>
+      </a:schemeClr>
+    </cs:fontRef>
+    <cs:defRPr sz="900" kern="1200"/>
+  </cs:categoryAxis>
+  <cs:chartArea>
+    <cs:lnRef idx="0"/>
+    <cs:fillRef idx="0"/>
+    <cs:effectRef idx="0"/>
+    <cs:fontRef idx="minor">
+      <a:schemeClr val="dk1"/>
+    </cs:fontRef>
+    <cs:spPr>
+      <a:solidFill>
+        <a:schemeClr val="dk1">
+          <a:lumMod val="75000"/>
+          <a:lumOff val="25000"/>
+        </a:schemeClr>
+      </a:solidFill>
+      <a:ln w="9525" cap="flat" cmpd="sng" algn="ctr">
+        <a:solidFill>
+          <a:schemeClr val="dk1">
+            <a:lumMod val="15000"/>
+            <a:lumOff val="85000"/>
+          </a:schemeClr>
+        </a:solidFill>
+        <a:round/>
+      </a:ln>
+    </cs:spPr>
+    <cs:defRPr sz="900" kern="1200"/>
+  </cs:chartArea>
+  <cs:dataLabel>
+    <cs:lnRef idx="0"/>
+    <cs:fillRef idx="0"/>
+    <cs:effectRef idx="0"/>
+    <cs:fontRef idx="minor">
+      <a:schemeClr val="lt1">
+        <a:lumMod val="75000"/>
+      </a:schemeClr>
+    </cs:fontRef>
+    <cs:defRPr sz="900" kern="1200"/>
+  </cs:dataLabel>
+  <cs:dataLabelCallout>
+    <cs:lnRef idx="0"/>
+    <cs:fillRef idx="0"/>
+    <cs:effectRef idx="0"/>
+    <cs:fontRef idx="minor">
+      <a:schemeClr val="lt1">
+        <a:lumMod val="15000"/>
+        <a:lumOff val="85000"/>
+      </a:schemeClr>
+    </cs:fontRef>
+    <cs:spPr>
+      <a:solidFill>
+        <a:schemeClr val="dk1">
+          <a:lumMod val="65000"/>
+          <a:lumOff val="35000"/>
+        </a:schemeClr>
+      </a:solidFill>
+    </cs:spPr>
+    <cs:defRPr sz="900" kern="1200"/>
+    <cs:bodyPr rot="0" spcFirstLastPara="1" vertOverflow="clip" horzOverflow="clip" vert="horz" wrap="square" lIns="36576" tIns="18288" rIns="36576" bIns="18288" anchor="ctr" anchorCtr="1">
+      <a:spAutoFit/>
+    </cs:bodyPr>
+  </cs:dataLabelCallout>
+  <cs:dataPoint>
+    <cs:lnRef idx="0">
+      <cs:styleClr val="auto"/>
+    </cs:lnRef>
+    <cs:fillRef idx="0"/>
+    <cs:effectRef idx="0">
+      <cs:styleClr val="auto"/>
+    </cs:effectRef>
+    <cs:fontRef idx="minor">
+      <a:schemeClr val="dk1"/>
+    </cs:fontRef>
+    <cs:spPr>
+      <a:ln w="9525" cap="flat" cmpd="sng" algn="ctr">
+        <a:solidFill>
+          <a:schemeClr val="phClr"/>
+        </a:solidFill>
+        <a:miter lim="800000"/>
+      </a:ln>
+      <a:effectLst>
+        <a:glow rad="63500">
+          <a:schemeClr val="phClr">
+            <a:satMod val="175000"/>
+            <a:alpha val="25000"/>
+          </a:schemeClr>
+        </a:glow>
+      </a:effectLst>
+    </cs:spPr>
+  </cs:dataPoint>
+  <cs:dataPoint3D>
+    <cs:lnRef idx="0">
+      <cs:styleClr val="auto"/>
+    </cs:lnRef>
+    <cs:fillRef idx="0">
+      <cs:styleClr val="auto"/>
+    </cs:fillRef>
+    <cs:effectRef idx="0">
+      <cs:styleClr val="auto"/>
+    </cs:effectRef>
+    <cs:fontRef idx="minor">
+      <a:schemeClr val="dk1"/>
+    </cs:fontRef>
+    <cs:spPr>
+      <a:ln w="9525" cap="flat" cmpd="sng" algn="ctr">
+        <a:solidFill>
+          <a:schemeClr val="phClr"/>
+        </a:solidFill>
+        <a:miter lim="800000"/>
+      </a:ln>
+      <a:effectLst>
+        <a:glow rad="63500">
+          <a:schemeClr val="phClr">
+            <a:satMod val="175000"/>
+            <a:alpha val="25000"/>
+          </a:schemeClr>
+        </a:glow>
+      </a:effectLst>
+    </cs:spPr>
+  </cs:dataPoint3D>
+  <cs:dataPointLine>
+    <cs:lnRef idx="0">
+      <cs:styleClr val="auto"/>
+    </cs:lnRef>
+    <cs:fillRef idx="0">
+      <cs:styleClr val="auto"/>
+    </cs:fillRef>
+    <cs:effectRef idx="0">
+      <cs:styleClr val="auto"/>
+    </cs:effectRef>
+    <cs:fontRef idx="minor">
+      <a:schemeClr val="dk1"/>
+    </cs:fontRef>
+    <cs:spPr>
+      <a:ln w="22225" cap="rnd">
+        <a:solidFill>
+          <a:schemeClr val="phClr"/>
+        </a:solidFill>
+      </a:ln>
+      <a:effectLst>
+        <a:glow rad="139700">
+          <a:schemeClr val="phClr">
+            <a:satMod val="175000"/>
+            <a:alpha val="14000"/>
+          </a:schemeClr>
+        </a:glow>
+      </a:effectLst>
+    </cs:spPr>
+  </cs:dataPointLine>
+  <cs:dataPointMarker>
+    <cs:lnRef idx="0">
+      <cs:styleClr val="auto"/>
+    </cs:lnRef>
+    <cs:fillRef idx="0">
+      <cs:styleClr val="auto"/>
+    </cs:fillRef>
+    <cs:effectRef idx="0">
+      <cs:styleClr val="auto"/>
+    </cs:effectRef>
+    <cs:fontRef idx="minor">
+      <a:schemeClr val="dk1"/>
+    </cs:fontRef>
+    <cs:spPr>
+      <a:solidFill>
+        <a:schemeClr val="phClr">
+          <a:lumMod val="60000"/>
+          <a:lumOff val="40000"/>
+        </a:schemeClr>
+      </a:solidFill>
+      <a:effectLst>
+        <a:glow rad="63500">
+          <a:schemeClr val="phClr">
+            <a:satMod val="175000"/>
+            <a:alpha val="25000"/>
+          </a:schemeClr>
+        </a:glow>
+      </a:effectLst>
+    </cs:spPr>
+  </cs:dataPointMarker>
+  <cs:dataPointMarkerLayout symbol="circle" size="4"/>
+  <cs:dataPointWireframe>
+    <cs:lnRef idx="0">
+      <cs:styleClr val="auto"/>
+    </cs:lnRef>
+    <cs:fillRef idx="0"/>
+    <cs:effectRef idx="0"/>
+    <cs:fontRef idx="minor">
+      <a:schemeClr val="dk1"/>
+    </cs:fontRef>
+    <cs:spPr>
+      <a:ln w="9525" cap="rnd">
+        <a:solidFill>
+          <a:schemeClr val="phClr"/>
+        </a:solidFill>
+        <a:round/>
+      </a:ln>
+    </cs:spPr>
+  </cs:dataPointWireframe>
+  <cs:dataTable>
+    <cs:lnRef idx="0"/>
+    <cs:fillRef idx="0"/>
+    <cs:effectRef idx="0"/>
+    <cs:fontRef idx="minor">
+      <a:schemeClr val="lt1">
+        <a:lumMod val="75000"/>
+      </a:schemeClr>
+    </cs:fontRef>
+    <cs:spPr>
+      <a:ln w="9525">
+        <a:solidFill>
+          <a:schemeClr val="dk1">
+            <a:lumMod val="50000"/>
+            <a:lumOff val="50000"/>
+          </a:schemeClr>
+        </a:solidFill>
+      </a:ln>
+    </cs:spPr>
+    <cs:defRPr sz="900" kern="1200"/>
+  </cs:dataTable>
+  <cs:downBar>
+    <cs:lnRef idx="0"/>
+    <cs:fillRef idx="0"/>
+    <cs:effectRef idx="0"/>
+    <cs:fontRef idx="minor">
+      <a:schemeClr val="lt1"/>
+    </cs:fontRef>
+    <cs:spPr>
+      <a:solidFill>
+        <a:schemeClr val="dk1">
+          <a:lumMod val="50000"/>
+          <a:lumOff val="50000"/>
+        </a:schemeClr>
+      </a:solidFill>
+      <a:ln w="9525">
+        <a:solidFill>
+          <a:schemeClr val="dk1">
+            <a:lumMod val="75000"/>
+          </a:schemeClr>
+        </a:solidFill>
+        <a:round/>
+      </a:ln>
+    </cs:spPr>
+  </cs:downBar>
+  <cs:dropLine>
+    <cs:lnRef idx="0"/>
+    <cs:fillRef idx="0"/>
+    <cs:effectRef idx="0"/>
+    <cs:fontRef idx="minor">
+      <a:schemeClr val="dk1"/>
+    </cs:fontRef>
+    <cs:spPr>
+      <a:ln w="9525">
+        <a:solidFill>
+          <a:schemeClr val="lt1">
+            <a:lumMod val="50000"/>
+          </a:schemeClr>
+        </a:solidFill>
+        <a:round/>
+      </a:ln>
+    </cs:spPr>
+  </cs:dropLine>
+  <cs:errorBar>
+    <cs:lnRef idx="0"/>
+    <cs:fillRef idx="0"/>
+    <cs:effectRef idx="0"/>
+    <cs:fontRef idx="minor">
+      <a:schemeClr val="dk1"/>
+    </cs:fontRef>
+    <cs:spPr>
+      <a:ln w="9525">
+        <a:solidFill>
+          <a:schemeClr val="lt1">
+            <a:lumMod val="50000"/>
+          </a:schemeClr>
+        </a:solidFill>
+        <a:round/>
+      </a:ln>
+    </cs:spPr>
+  </cs:errorBar>
+  <cs:floor>
+    <cs:lnRef idx="0"/>
+    <cs:fillRef idx="0"/>
+    <cs:effectRef idx="0"/>
+    <cs:fontRef idx="minor">
+      <a:schemeClr val="dk1"/>
+    </cs:fontRef>
+  </cs:floor>
+  <cs:gridlineMajor>
+    <cs:lnRef idx="0"/>
+    <cs:fillRef idx="0"/>
+    <cs:effectRef idx="0"/>
+    <cs:fontRef idx="minor">
+      <a:schemeClr val="dk1"/>
+    </cs:fontRef>
+    <cs:spPr>
+      <a:ln w="9525" cap="flat" cmpd="sng" algn="ctr">
+        <a:gradFill>
+          <a:gsLst>
+            <a:gs pos="100000">
+              <a:schemeClr val="dk1">
+                <a:lumMod val="75000"/>
+                <a:lumOff val="25000"/>
+              </a:schemeClr>
+            </a:gs>
+            <a:gs pos="0">
+              <a:schemeClr val="dk1">
+                <a:lumMod val="65000"/>
+                <a:lumOff val="35000"/>
+              </a:schemeClr>
+            </a:gs>
+          </a:gsLst>
+          <a:lin ang="5400000" scaled="0"/>
+        </a:gradFill>
+        <a:round/>
+      </a:ln>
+    </cs:spPr>
+  </cs:gridlineMajor>
+  <cs:gridlineMinor>
+    <cs:lnRef idx="0"/>
+    <cs:fillRef idx="0"/>
+    <cs:effectRef idx="0"/>
+    <cs:fontRef idx="minor">
+      <a:schemeClr val="dk1"/>
+    </cs:fontRef>
+    <cs:spPr>
+      <a:ln w="9525" cap="flat" cmpd="sng" algn="ctr">
+        <a:gradFill>
+          <a:gsLst>
+            <a:gs pos="100000">
+              <a:schemeClr val="dk1">
+                <a:lumMod val="75000"/>
+                <a:lumOff val="25000"/>
+                <a:alpha val="25000"/>
+              </a:schemeClr>
+            </a:gs>
+            <a:gs pos="0">
+              <a:schemeClr val="dk1">
+                <a:lumMod val="65000"/>
+                <a:lumOff val="35000"/>
+                <a:alpha val="25000"/>
+              </a:schemeClr>
+            </a:gs>
+          </a:gsLst>
+          <a:lin ang="5400000" scaled="0"/>
+        </a:gradFill>
+        <a:round/>
+      </a:ln>
+    </cs:spPr>
+  </cs:gridlineMinor>
+  <cs:hiLoLine>
+    <cs:lnRef idx="0"/>
+    <cs:fillRef idx="0"/>
+    <cs:effectRef idx="0"/>
+    <cs:fontRef idx="minor">
+      <a:schemeClr val="dk1"/>
+    </cs:fontRef>
+    <cs:spPr>
+      <a:ln w="9525">
+        <a:solidFill>
+          <a:schemeClr val="lt1">
+            <a:lumMod val="50000"/>
+          </a:schemeClr>
+        </a:solidFill>
+        <a:round/>
+      </a:ln>
+    </cs:spPr>
+  </cs:hiLoLine>
+  <cs:leaderLine>
+    <cs:lnRef idx="0"/>
+    <cs:fillRef idx="0"/>
+    <cs:effectRef idx="0"/>
+    <cs:fontRef idx="minor">
+      <a:schemeClr val="dk1"/>
+    </cs:fontRef>
+    <cs:spPr>
+      <a:ln w="9525">
+        <a:solidFill>
+          <a:schemeClr val="lt1">
+            <a:lumMod val="50000"/>
+          </a:schemeClr>
+        </a:solidFill>
+        <a:round/>
+      </a:ln>
+    </cs:spPr>
+  </cs:leaderLine>
+  <cs:legend>
+    <cs:lnRef idx="0"/>
+    <cs:fillRef idx="0"/>
+    <cs:effectRef idx="0"/>
+    <cs:fontRef idx="minor">
+      <a:schemeClr val="lt1">
+        <a:lumMod val="75000"/>
+      </a:schemeClr>
+    </cs:fontRef>
+    <cs:defRPr sz="900" kern="1200"/>
+  </cs:legend>
+  <cs:plotArea>
+    <cs:lnRef idx="0"/>
+    <cs:fillRef idx="0"/>
+    <cs:effectRef idx="0"/>
+    <cs:fontRef idx="minor">
+      <a:schemeClr val="dk1"/>
+    </cs:fontRef>
+  </cs:plotArea>
+  <cs:plotArea3D>
+    <cs:lnRef idx="0"/>
+    <cs:fillRef idx="0"/>
+    <cs:effectRef idx="0"/>
+    <cs:fontRef idx="minor">
+      <a:schemeClr val="dk1"/>
+    </cs:fontRef>
+  </cs:plotArea3D>
+  <cs:seriesAxis>
+    <cs:lnRef idx="0"/>
+    <cs:fillRef idx="0"/>
+    <cs:effectRef idx="0"/>
+    <cs:fontRef idx="minor">
+      <a:schemeClr val="lt1">
+        <a:lumMod val="75000"/>
+      </a:schemeClr>
+    </cs:fontRef>
+    <cs:defRPr sz="900" kern="1200"/>
+  </cs:seriesAxis>
+  <cs:seriesLine>
+    <cs:lnRef idx="0"/>
+    <cs:fillRef idx="0"/>
+    <cs:effectRef idx="0"/>
+    <cs:fontRef idx="minor">
+      <a:schemeClr val="dk1"/>
+    </cs:fontRef>
+    <cs:spPr>
+      <a:ln w="9525">
+        <a:solidFill>
+          <a:schemeClr val="lt1">
+            <a:lumMod val="50000"/>
+          </a:schemeClr>
+        </a:solidFill>
+        <a:round/>
+      </a:ln>
+    </cs:spPr>
+  </cs:seriesLine>
+  <cs:title>
+    <cs:lnRef idx="0"/>
+    <cs:fillRef idx="0"/>
+    <cs:effectRef idx="0"/>
+    <cs:fontRef idx="minor">
+      <a:schemeClr val="lt1">
+        <a:lumMod val="85000"/>
+      </a:schemeClr>
+    </cs:fontRef>
+    <cs:defRPr sz="1400" b="1" kern="1200" cap="none" baseline="0"/>
+  </cs:title>
+  <cs:trendline>
+    <cs:lnRef idx="0">
+      <cs:styleClr val="auto"/>
+    </cs:lnRef>
+    <cs:fillRef idx="0"/>
+    <cs:effectRef idx="0"/>
+    <cs:fontRef idx="minor">
+      <a:schemeClr val="lt1"/>
+    </cs:fontRef>
+    <cs:spPr>
+      <a:ln w="25400" cap="rnd">
+        <a:solidFill>
+          <a:schemeClr val="phClr">
+            <a:alpha val="50000"/>
+          </a:schemeClr>
+        </a:solidFill>
+      </a:ln>
+    </cs:spPr>
+  </cs:trendline>
+  <cs:trendlineLabel>
+    <cs:lnRef idx="0"/>
+    <cs:fillRef idx="0"/>
+    <cs:effectRef idx="0"/>
+    <cs:fontRef idx="minor">
+      <a:schemeClr val="lt1">
+        <a:lumMod val="75000"/>
+      </a:schemeClr>
+    </cs:fontRef>
+    <cs:defRPr sz="900" kern="1200"/>
+  </cs:trendlineLabel>
+  <cs:upBar>
+    <cs:lnRef idx="0"/>
+    <cs:fillRef idx="0"/>
+    <cs:effectRef idx="0"/>
+    <cs:fontRef idx="minor">
+      <a:schemeClr val="dk1"/>
+    </cs:fontRef>
+    <cs:spPr>
+      <a:solidFill>
+        <a:schemeClr val="lt1">
+          <a:lumMod val="85000"/>
+        </a:schemeClr>
+      </a:solidFill>
+      <a:ln w="9525">
+        <a:solidFill>
+          <a:schemeClr val="dk1">
+            <a:lumMod val="50000"/>
+          </a:schemeClr>
+        </a:solidFill>
+        <a:round/>
+      </a:ln>
+    </cs:spPr>
+  </cs:upBar>
+  <cs:valueAxis>
+    <cs:lnRef idx="0"/>
+    <cs:fillRef idx="0"/>
+    <cs:effectRef idx="0"/>
+    <cs:fontRef idx="minor">
+      <a:schemeClr val="lt1">
+        <a:lumMod val="75000"/>
+      </a:schemeClr>
+    </cs:fontRef>
+    <cs:defRPr sz="900" kern="1200"/>
+  </cs:valueAxis>
+  <cs:wall>
+    <cs:lnRef idx="0"/>
+    <cs:fillRef idx="0"/>
+    <cs:effectRef idx="0"/>
+    <cs:fontRef idx="minor">
+      <a:schemeClr val="dk1"/>
+    </cs:fontRef>
+  </cs:wall>
+</cs:chartStyle>
+</file>
+
 <file path=word/theme/theme1.xml><?xml version="1.0" encoding="utf-8"?>
 <a:theme xmlns:a="http://schemas.openxmlformats.org/drawingml/2006/main" name="Office Theme">
   <a:themeElements>
@@ -7306,6 +9816,15 @@
 </file>
 
 <file path=customXml/item1.xml><?xml version="1.0" encoding="utf-8"?>
+<?mso-contentType ?>
+<FormTemplates xmlns="http://schemas.microsoft.com/sharepoint/v3/contenttype/forms">
+  <Display>DocumentLibraryForm</Display>
+  <Edit>DocumentLibraryForm</Edit>
+  <New>DocumentLibraryForm</New>
+</FormTemplates>
+</file>
+
+<file path=customXml/item2.xml><?xml version="1.0" encoding="utf-8"?>
 <ct:contentTypeSchema xmlns:ct="http://schemas.microsoft.com/office/2006/metadata/contentType" xmlns:ma="http://schemas.microsoft.com/office/2006/metadata/properties/metaAttributes" ct:_="" ma:_="" ma:contentTypeName="Document" ma:contentTypeID="0x010100007E76A110C6BC40943BB2CF3497F43A" ma:contentTypeVersion="5" ma:contentTypeDescription="Create a new document." ma:contentTypeScope="" ma:versionID="cdceea2ccbdda88199f5c9033d7da38b">
   <xsd:schema xmlns:xsd="http://www.w3.org/2001/XMLSchema" xmlns:xs="http://www.w3.org/2001/XMLSchema" xmlns:p="http://schemas.microsoft.com/office/2006/metadata/properties" xmlns:ns2="debfc3a1-c475-407e-b598-6e7d1220229b" targetNamespace="http://schemas.microsoft.com/office/2006/metadata/properties" ma:root="true" ma:fieldsID="15a4aa628fa841f84cd1f4f88e28ac07" ns2:_="">
     <xsd:import namespace="debfc3a1-c475-407e-b598-6e7d1220229b"/>
@@ -7457,15 +9976,6 @@
 </ct:contentTypeSchema>
 </file>
 
-<file path=customXml/item2.xml><?xml version="1.0" encoding="utf-8"?>
-<?mso-contentType ?>
-<FormTemplates xmlns="http://schemas.microsoft.com/sharepoint/v3/contenttype/forms">
-  <Display>DocumentLibraryForm</Display>
-  <Edit>DocumentLibraryForm</Edit>
-  <New>DocumentLibraryForm</New>
-</FormTemplates>
-</file>
-
 <file path=customXml/item3.xml><?xml version="1.0" encoding="utf-8"?>
 <p:properties xmlns:p="http://schemas.microsoft.com/office/2006/metadata/properties" xmlns:xsi="http://www.w3.org/2001/XMLSchema-instance" xmlns:pc="http://schemas.microsoft.com/office/infopath/2007/PartnerControls">
   <documentManagement>
@@ -7475,6 +9985,14 @@
 </file>
 
 <file path=customXml/itemProps1.xml><?xml version="1.0" encoding="utf-8"?>
+<ds:datastoreItem xmlns:ds="http://schemas.openxmlformats.org/officeDocument/2006/customXml" ds:itemID="{54749DB5-0EDA-4F0E-B5EB-24319B9531CD}">
+  <ds:schemaRefs>
+    <ds:schemaRef ds:uri="http://schemas.microsoft.com/sharepoint/v3/contenttype/forms"/>
+  </ds:schemaRefs>
+</ds:datastoreItem>
+</file>
+
+<file path=customXml/itemProps2.xml><?xml version="1.0" encoding="utf-8"?>
 <ds:datastoreItem xmlns:ds="http://schemas.openxmlformats.org/officeDocument/2006/customXml" ds:itemID="{43C17E3D-2D77-42BC-B6B9-C53A779DF8EE}">
   <ds:schemaRefs>
     <ds:schemaRef ds:uri="http://schemas.microsoft.com/office/2006/metadata/contentType"/>
@@ -7492,26 +10010,12 @@
 </ds:datastoreItem>
 </file>
 
-<file path=customXml/itemProps2.xml><?xml version="1.0" encoding="utf-8"?>
-<ds:datastoreItem xmlns:ds="http://schemas.openxmlformats.org/officeDocument/2006/customXml" ds:itemID="{54749DB5-0EDA-4F0E-B5EB-24319B9531CD}">
-  <ds:schemaRefs>
-    <ds:schemaRef ds:uri="http://schemas.microsoft.com/sharepoint/v3/contenttype/forms"/>
-  </ds:schemaRefs>
-</ds:datastoreItem>
-</file>
-
 <file path=customXml/itemProps3.xml><?xml version="1.0" encoding="utf-8"?>
 <ds:datastoreItem xmlns:ds="http://schemas.openxmlformats.org/officeDocument/2006/customXml" ds:itemID="{65AF6A8E-E939-42DF-BC7D-6AD7D568B985}">
   <ds:schemaRefs>
-    <ds:schemaRef ds:uri="http://purl.org/dc/elements/1.1/"/>
+    <ds:schemaRef ds:uri="http://schemas.microsoft.com/office/2006/metadata/properties"/>
     <ds:schemaRef ds:uri="http://schemas.microsoft.com/office/infopath/2007/PartnerControls"/>
     <ds:schemaRef ds:uri="debfc3a1-c475-407e-b598-6e7d1220229b"/>
-    <ds:schemaRef ds:uri="http://schemas.microsoft.com/office/2006/documentManagement/types"/>
-    <ds:schemaRef ds:uri="http://schemas.microsoft.com/office/2006/metadata/properties"/>
-    <ds:schemaRef ds:uri="http://purl.org/dc/terms/"/>
-    <ds:schemaRef ds:uri="http://purl.org/dc/dcmitype/"/>
-    <ds:schemaRef ds:uri="http://schemas.openxmlformats.org/package/2006/metadata/core-properties"/>
-    <ds:schemaRef ds:uri="http://www.w3.org/XML/1998/namespace"/>
   </ds:schemaRefs>
 </ds:datastoreItem>
 </file>
</xml_diff>